<commit_message>
all docs ready for submition with code
</commit_message>
<xml_diff>
--- a/High_level_desgin_doc_for_Banking_app (3).docx
+++ b/High_level_desgin_doc_for_Banking_app (3).docx
@@ -1,6 +1,6 @@
 
 <file path=word/document.xml><?xml version="1.0" encoding="utf-8"?>
-<w:document xmlns:ve="http://schemas.openxmlformats.org/markup-compatibility/2006" xmlns:o="urn:schemas-microsoft-com:office:office" xmlns:r="http://schemas.openxmlformats.org/officeDocument/2006/relationships" xmlns:m="http://schemas.openxmlformats.org/officeDocument/2006/math" xmlns:v="urn:schemas-microsoft-com:vml" xmlns:wp="http://schemas.openxmlformats.org/drawingml/2006/wordprocessingDrawing" xmlns:w10="urn:schemas-microsoft-com:office:word" xmlns:w="http://schemas.openxmlformats.org/wordprocessingml/2006/main" xmlns:wne="http://schemas.microsoft.com/office/word/2006/wordml">
+<w:document xmlns:wpc="http://schemas.microsoft.com/office/word/2010/wordprocessingCanvas" xmlns:cx="http://schemas.microsoft.com/office/drawing/2014/chartex" xmlns:cx1="http://schemas.microsoft.com/office/drawing/2015/9/8/chartex" xmlns:cx2="http://schemas.microsoft.com/office/drawing/2015/10/21/chartex" xmlns:cx3="http://schemas.microsoft.com/office/drawing/2016/5/9/chartex" xmlns:cx4="http://schemas.microsoft.com/office/drawing/2016/5/10/chartex" xmlns:cx5="http://schemas.microsoft.com/office/drawing/2016/5/11/chartex" xmlns:cx6="http://schemas.microsoft.com/office/drawing/2016/5/12/chartex" xmlns:cx7="http://schemas.microsoft.com/office/drawing/2016/5/13/chartex" xmlns:cx8="http://schemas.microsoft.com/office/drawing/2016/5/14/chartex" xmlns:mc="http://schemas.openxmlformats.org/markup-compatibility/2006" xmlns:aink="http://schemas.microsoft.com/office/drawing/2016/ink" xmlns:am3d="http://schemas.microsoft.com/office/drawing/2017/model3d" xmlns:o="urn:schemas-microsoft-com:office:office" xmlns:oel="http://schemas.microsoft.com/office/2019/extlst" xmlns:r="http://schemas.openxmlformats.org/officeDocument/2006/relationships" xmlns:m="http://schemas.openxmlformats.org/officeDocument/2006/math" xmlns:v="urn:schemas-microsoft-com:vml" xmlns:wp14="http://schemas.microsoft.com/office/word/2010/wordprocessingDrawing" xmlns:wp="http://schemas.openxmlformats.org/drawingml/2006/wordprocessingDrawing" xmlns:w10="urn:schemas-microsoft-com:office:word" xmlns:w="http://schemas.openxmlformats.org/wordprocessingml/2006/main" xmlns:w14="http://schemas.microsoft.com/office/word/2010/wordml" xmlns:w15="http://schemas.microsoft.com/office/word/2012/wordml" xmlns:w16cex="http://schemas.microsoft.com/office/word/2018/wordml/cex" xmlns:w16cid="http://schemas.microsoft.com/office/word/2016/wordml/cid" xmlns:w16="http://schemas.microsoft.com/office/word/2018/wordml" xmlns:w16sdtdh="http://schemas.microsoft.com/office/word/2020/wordml/sdtdatahash" xmlns:w16se="http://schemas.microsoft.com/office/word/2015/wordml/symex" xmlns:wpg="http://schemas.microsoft.com/office/word/2010/wordprocessingGroup" xmlns:wpi="http://schemas.microsoft.com/office/word/2010/wordprocessingInk" xmlns:wne="http://schemas.microsoft.com/office/word/2006/wordml" xmlns:wps="http://schemas.microsoft.com/office/word/2010/wordprocessingShape" mc:Ignorable="w14 w15 w16se w16cid w16 w16cex w16sdtdh wp14">
   <w:body>
     <w:p>
       <w:r>
@@ -9,7 +9,7 @@
           <w:lang w:bidi="hi-IN"/>
         </w:rPr>
         <w:drawing>
-          <wp:anchor distT="0" distB="0" distL="114300" distR="114300" simplePos="0" relativeHeight="251658240" behindDoc="1" locked="0" layoutInCell="1" allowOverlap="1">
+          <wp:anchor distT="0" distB="0" distL="114300" distR="114300" simplePos="0" relativeHeight="251658240" behindDoc="1" locked="0" layoutInCell="1" allowOverlap="1" wp14:anchorId="3F9FC42C">
             <wp:simplePos x="0" y="0"/>
             <wp:positionH relativeFrom="column">
               <wp:posOffset>-1083945</wp:posOffset>
@@ -35,7 +35,7 @@
                     <a:blip r:embed="rId7" cstate="print">
                       <a:extLst>
                         <a:ext uri="{28A0092B-C50C-407E-A947-70E740481C1C}">
-                          <a14:useLocalDpi xmlns="" xmlns:wpc="http://schemas.microsoft.com/office/word/2010/wordprocessingCanvas" xmlns:cx="http://schemas.microsoft.com/office/drawing/2014/chartex" xmlns:cx1="http://schemas.microsoft.com/office/drawing/2015/9/8/chartex" xmlns:cx2="http://schemas.microsoft.com/office/drawing/2015/10/21/chartex" xmlns:cx3="http://schemas.microsoft.com/office/drawing/2016/5/9/chartex" xmlns:cx4="http://schemas.microsoft.com/office/drawing/2016/5/10/chartex" xmlns:cx5="http://schemas.microsoft.com/office/drawing/2016/5/11/chartex" xmlns:cx6="http://schemas.microsoft.com/office/drawing/2016/5/12/chartex" xmlns:cx7="http://schemas.microsoft.com/office/drawing/2016/5/13/chartex" xmlns:cx8="http://schemas.microsoft.com/office/drawing/2016/5/14/chartex" xmlns:mc="http://schemas.openxmlformats.org/markup-compatibility/2006" xmlns:aink="http://schemas.microsoft.com/office/drawing/2016/ink" xmlns:am3d="http://schemas.microsoft.com/office/drawing/2017/model3d" xmlns:o="urn:schemas-microsoft-com:office:office" xmlns:oel="http://schemas.microsoft.com/office/2019/extlst" xmlns:v="urn:schemas-microsoft-com:vml" xmlns:wp14="http://schemas.microsoft.com/office/word/2010/wordprocessingDrawing" xmlns:w10="urn:schemas-microsoft-com:office:word" xmlns:w="http://schemas.openxmlformats.org/wordprocessingml/2006/main" xmlns:w14="http://schemas.microsoft.com/office/word/2010/wordml" xmlns:w15="http://schemas.microsoft.com/office/word/2012/wordml" xmlns:w16cex="http://schemas.microsoft.com/office/word/2018/wordml/cex" xmlns:w16cid="http://schemas.microsoft.com/office/word/2016/wordml/cid" xmlns:w16="http://schemas.microsoft.com/office/word/2018/wordml" xmlns:w16sdtdh="http://schemas.microsoft.com/office/word/2020/wordml/sdtdatahash" xmlns:w16se="http://schemas.microsoft.com/office/word/2015/wordml/symex" xmlns:wpg="http://schemas.microsoft.com/office/word/2010/wordprocessingGroup" xmlns:wpi="http://schemas.microsoft.com/office/word/2010/wordprocessingInk" xmlns:wps="http://schemas.microsoft.com/office/word/2010/wordprocessingShape" xmlns:a14="http://schemas.microsoft.com/office/drawing/2010/main" val="0"/>
+                          <a14:useLocalDpi xmlns:a14="http://schemas.microsoft.com/office/drawing/2010/main" val="0"/>
                         </a:ext>
                       </a:extLst>
                     </a:blip>
@@ -75,7 +75,7 @@
           <w:left w:w="0" w:type="dxa"/>
           <w:right w:w="0" w:type="dxa"/>
         </w:tblCellMar>
-        <w:tblLook w:val="0000"/>
+        <w:tblLook w:val="0000" w:firstRow="0" w:lastRow="0" w:firstColumn="0" w:lastColumn="0" w:noHBand="0" w:noVBand="0"/>
       </w:tblPr>
       <w:tblGrid>
         <w:gridCol w:w="5580"/>
@@ -104,12 +104,12 @@
               <w:rPr>
                 <w:noProof/>
               </w:rPr>
-              <w:pict>
+              <w:pict w14:anchorId="7694F36D">
                 <v:shapetype id="_x0000_t202" coordsize="21600,21600" o:spt="202" path="m,l,21600r21600,l21600,xe">
                   <v:stroke joinstyle="miter"/>
                   <v:path gradientshapeok="t" o:connecttype="rect"/>
                 </v:shapetype>
-                <v:shape id="Text Box 8" o:spid="_x0000_s2052" type="#_x0000_t202" style="width:277.85pt;height:131.25pt;visibility:visible;mso-position-horizontal-relative:char;mso-position-vertical-relative:line" o:gfxdata="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" filled="f" stroked="f" strokeweight=".5pt">
+                <v:shape id="Text Box 8" o:spid="_x0000_s2052" type="#_x0000_t202" style="width:277.85pt;height:131.25pt;visibility:visible;mso-left-percent:-10001;mso-top-percent:-10001;mso-position-horizontal:absolute;mso-position-horizontal-relative:char;mso-position-vertical:absolute;mso-position-vertical-relative:line;mso-left-percent:-10001;mso-top-percent:-10001" filled="f" stroked="f" strokeweight=".5pt">
                   <v:textbox>
                     <w:txbxContent>
                       <w:p>
@@ -151,8 +151,8 @@
               <w:rPr>
                 <w:noProof/>
               </w:rPr>
-              <w:pict>
-                <v:line id="Straight Connector 5" o:spid="_x0000_s2051" alt="text divider" style="visibility:visible;mso-position-horizontal-relative:char;mso-position-vertical-relative:line" from="0,0" to="109.5pt,0" o:gfxdata="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" strokecolor="#082a75 [3215]" strokeweight="3pt">
+              <w:pict w14:anchorId="2EF93427">
+                <v:line id="Straight Connector 5" o:spid="_x0000_s2051" alt="text divider" style="visibility:visible;mso-left-percent:-10001;mso-top-percent:-10001;mso-position-horizontal:absolute;mso-position-horizontal-relative:char;mso-position-vertical:absolute;mso-position-vertical-relative:line;mso-left-percent:-10001;mso-top-percent:-10001" from="0,0" to="109.5pt,0" strokecolor="#082a75 [3215]" strokeweight="3pt">
                   <w10:wrap type="none"/>
                   <w10:anchorlock/>
                 </v:line>
@@ -267,8 +267,8 @@
                 <w:sz w:val="10"/>
                 <w:szCs w:val="10"/>
               </w:rPr>
-              <w:pict>
-                <v:line id="Straight Connector 6" o:spid="_x0000_s2050" alt="text divider" style="visibility:visible;mso-position-horizontal-relative:char;mso-position-vertical-relative:line" from="0,0" to="117.65pt,0" o:gfxdata="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" strokecolor="#082a75 [3215]" strokeweight="3pt">
+              <w:pict w14:anchorId="5D29E0BD">
+                <v:line id="Straight Connector 6" o:spid="_x0000_s2050" alt="text divider" style="visibility:visible;mso-left-percent:-10001;mso-top-percent:-10001;mso-position-horizontal:absolute;mso-position-horizontal-relative:char;mso-position-vertical:absolute;mso-position-vertical-relative:line;mso-left-percent:-10001;mso-top-percent:-10001" from="0,0" to="117.65pt,0" strokecolor="#082a75 [3215]" strokeweight="3pt">
                   <w10:wrap type="none"/>
                   <w10:anchorlock/>
                 </v:line>
@@ -378,7 +378,7 @@
           <w:left w:w="0" w:type="dxa"/>
           <w:right w:w="0" w:type="dxa"/>
         </w:tblCellMar>
-        <w:tblLook w:val="0000"/>
+        <w:tblLook w:val="0000" w:firstRow="0" w:lastRow="0" w:firstColumn="0" w:lastColumn="0" w:noHBand="0" w:noVBand="0"/>
       </w:tblPr>
       <w:tblGrid>
         <w:gridCol w:w="9999"/>
@@ -544,7 +544,19 @@
           </w:p>
           <w:p>
             <w:r>
-              <w:t>This is consol based mini banking application system, which has been design in Java Technology. In this application we are trying to make some basic functionality for end user. There are some basic operation that user can perform on their account.</w:t>
+              <w:t xml:space="preserve">This is </w:t>
+            </w:r>
+            <w:r>
+              <w:t>console</w:t>
+            </w:r>
+            <w:r>
+              <w:t xml:space="preserve"> based mini banking application system, which has been design in Java Technology. In this application we are trying to make some basic functionality for end user. There are some basic </w:t>
+            </w:r>
+            <w:r>
+              <w:t>operations</w:t>
+            </w:r>
+            <w:r>
+              <w:t xml:space="preserve"> that user can perform on their account.</w:t>
             </w:r>
           </w:p>
           <w:p>
@@ -598,7 +610,16 @@
     </w:p>
     <w:p>
       <w:r>
-        <w:t>2. Get the information on the basis of account no</w:t>
+        <w:t xml:space="preserve">2. Get the information </w:t>
+      </w:r>
+      <w:r>
+        <w:t>based on</w:t>
+      </w:r>
+      <w:r>
+        <w:t xml:space="preserve"> account n</w:t>
+      </w:r>
+      <w:r>
+        <w:t>umber</w:t>
       </w:r>
     </w:p>
     <w:p>
@@ -624,7 +645,7 @@
           <w:left w:w="0" w:type="dxa"/>
           <w:right w:w="0" w:type="dxa"/>
         </w:tblCellMar>
-        <w:tblLook w:val="0000"/>
+        <w:tblLook w:val="0000" w:firstRow="0" w:lastRow="0" w:firstColumn="0" w:lastColumn="0" w:noHBand="0" w:noVBand="0"/>
       </w:tblPr>
       <w:tblGrid>
         <w:gridCol w:w="9999"/>
@@ -827,7 +848,7 @@
                 <w:lang w:bidi="hi-IN"/>
               </w:rPr>
               <w:drawing>
-                <wp:inline distT="0" distB="0" distL="0" distR="0">
+                <wp:inline distT="0" distB="0" distL="0" distR="0" wp14:anchorId="2A9F932B">
                   <wp:extent cx="6316060" cy="4857750"/>
                   <wp:effectExtent l="19050" t="0" r="8540" b="0"/>
                   <wp:docPr id="6" name="Picture 6"/>
@@ -909,7 +930,7 @@
           <w:lang w:bidi="hi-IN"/>
         </w:rPr>
         <w:drawing>
-          <wp:inline distT="0" distB="0" distL="0" distR="0">
+          <wp:inline distT="0" distB="0" distL="0" distR="0" wp14:anchorId="46DDB0A9">
             <wp:extent cx="6309360" cy="4021060"/>
             <wp:effectExtent l="19050" t="0" r="0" b="0"/>
             <wp:docPr id="15" name="Picture 15"/>
@@ -971,8 +992,8 @@
 </file>
 
 <file path=word/endnotes.xml><?xml version="1.0" encoding="utf-8"?>
-<w:endnotes xmlns:ve="http://schemas.openxmlformats.org/markup-compatibility/2006" xmlns:o="urn:schemas-microsoft-com:office:office" xmlns:r="http://schemas.openxmlformats.org/officeDocument/2006/relationships" xmlns:m="http://schemas.openxmlformats.org/officeDocument/2006/math" xmlns:v="urn:schemas-microsoft-com:vml" xmlns:wp="http://schemas.openxmlformats.org/drawingml/2006/wordprocessingDrawing" xmlns:w10="urn:schemas-microsoft-com:office:word" xmlns:w="http://schemas.openxmlformats.org/wordprocessingml/2006/main" xmlns:wne="http://schemas.microsoft.com/office/word/2006/wordml">
-  <w:endnote w:type="separator" w:id="0">
+<w:endnotes xmlns:wpc="http://schemas.microsoft.com/office/word/2010/wordprocessingCanvas" xmlns:cx="http://schemas.microsoft.com/office/drawing/2014/chartex" xmlns:cx1="http://schemas.microsoft.com/office/drawing/2015/9/8/chartex" xmlns:cx2="http://schemas.microsoft.com/office/drawing/2015/10/21/chartex" xmlns:cx3="http://schemas.microsoft.com/office/drawing/2016/5/9/chartex" xmlns:cx4="http://schemas.microsoft.com/office/drawing/2016/5/10/chartex" xmlns:cx5="http://schemas.microsoft.com/office/drawing/2016/5/11/chartex" xmlns:cx6="http://schemas.microsoft.com/office/drawing/2016/5/12/chartex" xmlns:cx7="http://schemas.microsoft.com/office/drawing/2016/5/13/chartex" xmlns:cx8="http://schemas.microsoft.com/office/drawing/2016/5/14/chartex" xmlns:mc="http://schemas.openxmlformats.org/markup-compatibility/2006" xmlns:aink="http://schemas.microsoft.com/office/drawing/2016/ink" xmlns:am3d="http://schemas.microsoft.com/office/drawing/2017/model3d" xmlns:o="urn:schemas-microsoft-com:office:office" xmlns:oel="http://schemas.microsoft.com/office/2019/extlst" xmlns:r="http://schemas.openxmlformats.org/officeDocument/2006/relationships" xmlns:m="http://schemas.openxmlformats.org/officeDocument/2006/math" xmlns:v="urn:schemas-microsoft-com:vml" xmlns:wp14="http://schemas.microsoft.com/office/word/2010/wordprocessingDrawing" xmlns:wp="http://schemas.openxmlformats.org/drawingml/2006/wordprocessingDrawing" xmlns:w10="urn:schemas-microsoft-com:office:word" xmlns:w="http://schemas.openxmlformats.org/wordprocessingml/2006/main" xmlns:w14="http://schemas.microsoft.com/office/word/2010/wordml" xmlns:w15="http://schemas.microsoft.com/office/word/2012/wordml" xmlns:w16cex="http://schemas.microsoft.com/office/word/2018/wordml/cex" xmlns:w16cid="http://schemas.microsoft.com/office/word/2016/wordml/cid" xmlns:w16="http://schemas.microsoft.com/office/word/2018/wordml" xmlns:w16sdtdh="http://schemas.microsoft.com/office/word/2020/wordml/sdtdatahash" xmlns:w16se="http://schemas.microsoft.com/office/word/2015/wordml/symex" xmlns:wpg="http://schemas.microsoft.com/office/word/2010/wordprocessingGroup" xmlns:wpi="http://schemas.microsoft.com/office/word/2010/wordprocessingInk" xmlns:wne="http://schemas.microsoft.com/office/word/2006/wordml" xmlns:wps="http://schemas.microsoft.com/office/word/2010/wordprocessingShape" mc:Ignorable="w14 w15 w16se w16cid w16 w16cex w16sdtdh wp14">
+  <w:endnote w:type="separator" w:id="-1">
     <w:p>
       <w:r>
         <w:separator/>
@@ -980,7 +1001,7 @@
     </w:p>
     <w:p/>
   </w:endnote>
-  <w:endnote w:type="continuationSeparator" w:id="1">
+  <w:endnote w:type="continuationSeparator" w:id="0">
     <w:p>
       <w:r>
         <w:continuationSeparator/>
@@ -992,7 +1013,7 @@
 </file>
 
 <file path=word/footer1.xml><?xml version="1.0" encoding="utf-8"?>
-<w:ftr xmlns:ve="http://schemas.openxmlformats.org/markup-compatibility/2006" xmlns:o="urn:schemas-microsoft-com:office:office" xmlns:r="http://schemas.openxmlformats.org/officeDocument/2006/relationships" xmlns:m="http://schemas.openxmlformats.org/officeDocument/2006/math" xmlns:v="urn:schemas-microsoft-com:vml" xmlns:wp="http://schemas.openxmlformats.org/drawingml/2006/wordprocessingDrawing" xmlns:w10="urn:schemas-microsoft-com:office:word" xmlns:w="http://schemas.openxmlformats.org/wordprocessingml/2006/main" xmlns:wne="http://schemas.microsoft.com/office/word/2006/wordml">
+<w:ftr xmlns:wpc="http://schemas.microsoft.com/office/word/2010/wordprocessingCanvas" xmlns:cx="http://schemas.microsoft.com/office/drawing/2014/chartex" xmlns:cx1="http://schemas.microsoft.com/office/drawing/2015/9/8/chartex" xmlns:cx2="http://schemas.microsoft.com/office/drawing/2015/10/21/chartex" xmlns:cx3="http://schemas.microsoft.com/office/drawing/2016/5/9/chartex" xmlns:cx4="http://schemas.microsoft.com/office/drawing/2016/5/10/chartex" xmlns:cx5="http://schemas.microsoft.com/office/drawing/2016/5/11/chartex" xmlns:cx6="http://schemas.microsoft.com/office/drawing/2016/5/12/chartex" xmlns:cx7="http://schemas.microsoft.com/office/drawing/2016/5/13/chartex" xmlns:cx8="http://schemas.microsoft.com/office/drawing/2016/5/14/chartex" xmlns:mc="http://schemas.openxmlformats.org/markup-compatibility/2006" xmlns:aink="http://schemas.microsoft.com/office/drawing/2016/ink" xmlns:am3d="http://schemas.microsoft.com/office/drawing/2017/model3d" xmlns:o="urn:schemas-microsoft-com:office:office" xmlns:oel="http://schemas.microsoft.com/office/2019/extlst" xmlns:r="http://schemas.openxmlformats.org/officeDocument/2006/relationships" xmlns:m="http://schemas.openxmlformats.org/officeDocument/2006/math" xmlns:v="urn:schemas-microsoft-com:vml" xmlns:wp14="http://schemas.microsoft.com/office/word/2010/wordprocessingDrawing" xmlns:wp="http://schemas.openxmlformats.org/drawingml/2006/wordprocessingDrawing" xmlns:w10="urn:schemas-microsoft-com:office:word" xmlns:w="http://schemas.openxmlformats.org/wordprocessingml/2006/main" xmlns:w14="http://schemas.microsoft.com/office/word/2010/wordml" xmlns:w15="http://schemas.microsoft.com/office/word/2012/wordml" xmlns:w16cex="http://schemas.microsoft.com/office/word/2018/wordml/cex" xmlns:w16cid="http://schemas.microsoft.com/office/word/2016/wordml/cid" xmlns:w16="http://schemas.microsoft.com/office/word/2018/wordml" xmlns:w16sdtdh="http://schemas.microsoft.com/office/word/2020/wordml/sdtdatahash" xmlns:w16se="http://schemas.microsoft.com/office/word/2015/wordml/symex" xmlns:wpg="http://schemas.microsoft.com/office/word/2010/wordprocessingGroup" xmlns:wpi="http://schemas.microsoft.com/office/word/2010/wordprocessingInk" xmlns:wne="http://schemas.microsoft.com/office/word/2006/wordml" xmlns:wps="http://schemas.microsoft.com/office/word/2010/wordprocessingShape" mc:Ignorable="w14 w15 w16se w16cid w16 w16cex w16sdtdh wp14">
   <w:sdt>
     <w:sdtPr>
       <w:id w:val="628748919"/>
@@ -1045,8 +1066,8 @@
 </file>
 
 <file path=word/footnotes.xml><?xml version="1.0" encoding="utf-8"?>
-<w:footnotes xmlns:ve="http://schemas.openxmlformats.org/markup-compatibility/2006" xmlns:o="urn:schemas-microsoft-com:office:office" xmlns:r="http://schemas.openxmlformats.org/officeDocument/2006/relationships" xmlns:m="http://schemas.openxmlformats.org/officeDocument/2006/math" xmlns:v="urn:schemas-microsoft-com:vml" xmlns:wp="http://schemas.openxmlformats.org/drawingml/2006/wordprocessingDrawing" xmlns:w10="urn:schemas-microsoft-com:office:word" xmlns:w="http://schemas.openxmlformats.org/wordprocessingml/2006/main" xmlns:wne="http://schemas.microsoft.com/office/word/2006/wordml">
-  <w:footnote w:type="separator" w:id="0">
+<w:footnotes xmlns:wpc="http://schemas.microsoft.com/office/word/2010/wordprocessingCanvas" xmlns:cx="http://schemas.microsoft.com/office/drawing/2014/chartex" xmlns:cx1="http://schemas.microsoft.com/office/drawing/2015/9/8/chartex" xmlns:cx2="http://schemas.microsoft.com/office/drawing/2015/10/21/chartex" xmlns:cx3="http://schemas.microsoft.com/office/drawing/2016/5/9/chartex" xmlns:cx4="http://schemas.microsoft.com/office/drawing/2016/5/10/chartex" xmlns:cx5="http://schemas.microsoft.com/office/drawing/2016/5/11/chartex" xmlns:cx6="http://schemas.microsoft.com/office/drawing/2016/5/12/chartex" xmlns:cx7="http://schemas.microsoft.com/office/drawing/2016/5/13/chartex" xmlns:cx8="http://schemas.microsoft.com/office/drawing/2016/5/14/chartex" xmlns:mc="http://schemas.openxmlformats.org/markup-compatibility/2006" xmlns:aink="http://schemas.microsoft.com/office/drawing/2016/ink" xmlns:am3d="http://schemas.microsoft.com/office/drawing/2017/model3d" xmlns:o="urn:schemas-microsoft-com:office:office" xmlns:oel="http://schemas.microsoft.com/office/2019/extlst" xmlns:r="http://schemas.openxmlformats.org/officeDocument/2006/relationships" xmlns:m="http://schemas.openxmlformats.org/officeDocument/2006/math" xmlns:v="urn:schemas-microsoft-com:vml" xmlns:wp14="http://schemas.microsoft.com/office/word/2010/wordprocessingDrawing" xmlns:wp="http://schemas.openxmlformats.org/drawingml/2006/wordprocessingDrawing" xmlns:w10="urn:schemas-microsoft-com:office:word" xmlns:w="http://schemas.openxmlformats.org/wordprocessingml/2006/main" xmlns:w14="http://schemas.microsoft.com/office/word/2010/wordml" xmlns:w15="http://schemas.microsoft.com/office/word/2012/wordml" xmlns:w16cex="http://schemas.microsoft.com/office/word/2018/wordml/cex" xmlns:w16cid="http://schemas.microsoft.com/office/word/2016/wordml/cid" xmlns:w16="http://schemas.microsoft.com/office/word/2018/wordml" xmlns:w16sdtdh="http://schemas.microsoft.com/office/word/2020/wordml/sdtdatahash" xmlns:w16se="http://schemas.microsoft.com/office/word/2015/wordml/symex" xmlns:wpg="http://schemas.microsoft.com/office/word/2010/wordprocessingGroup" xmlns:wpi="http://schemas.microsoft.com/office/word/2010/wordprocessingInk" xmlns:wne="http://schemas.microsoft.com/office/word/2006/wordml" xmlns:wps="http://schemas.microsoft.com/office/word/2010/wordprocessingShape" mc:Ignorable="w14 w15 w16se w16cid w16 w16cex w16sdtdh wp14">
+  <w:footnote w:type="separator" w:id="-1">
     <w:p>
       <w:r>
         <w:separator/>
@@ -1054,7 +1075,7 @@
     </w:p>
     <w:p/>
   </w:footnote>
-  <w:footnote w:type="continuationSeparator" w:id="1">
+  <w:footnote w:type="continuationSeparator" w:id="0">
     <w:p>
       <w:r>
         <w:continuationSeparator/>
@@ -1066,7 +1087,7 @@
 </file>
 
 <file path=word/header1.xml><?xml version="1.0" encoding="utf-8"?>
-<w:hdr xmlns:ve="http://schemas.openxmlformats.org/markup-compatibility/2006" xmlns:o="urn:schemas-microsoft-com:office:office" xmlns:r="http://schemas.openxmlformats.org/officeDocument/2006/relationships" xmlns:m="http://schemas.openxmlformats.org/officeDocument/2006/math" xmlns:v="urn:schemas-microsoft-com:vml" xmlns:wp="http://schemas.openxmlformats.org/drawingml/2006/wordprocessingDrawing" xmlns:w10="urn:schemas-microsoft-com:office:word" xmlns:w="http://schemas.openxmlformats.org/wordprocessingml/2006/main" xmlns:wne="http://schemas.microsoft.com/office/word/2006/wordml">
+<w:hdr xmlns:wpc="http://schemas.microsoft.com/office/word/2010/wordprocessingCanvas" xmlns:cx="http://schemas.microsoft.com/office/drawing/2014/chartex" xmlns:cx1="http://schemas.microsoft.com/office/drawing/2015/9/8/chartex" xmlns:cx2="http://schemas.microsoft.com/office/drawing/2015/10/21/chartex" xmlns:cx3="http://schemas.microsoft.com/office/drawing/2016/5/9/chartex" xmlns:cx4="http://schemas.microsoft.com/office/drawing/2016/5/10/chartex" xmlns:cx5="http://schemas.microsoft.com/office/drawing/2016/5/11/chartex" xmlns:cx6="http://schemas.microsoft.com/office/drawing/2016/5/12/chartex" xmlns:cx7="http://schemas.microsoft.com/office/drawing/2016/5/13/chartex" xmlns:cx8="http://schemas.microsoft.com/office/drawing/2016/5/14/chartex" xmlns:mc="http://schemas.openxmlformats.org/markup-compatibility/2006" xmlns:aink="http://schemas.microsoft.com/office/drawing/2016/ink" xmlns:am3d="http://schemas.microsoft.com/office/drawing/2017/model3d" xmlns:o="urn:schemas-microsoft-com:office:office" xmlns:oel="http://schemas.microsoft.com/office/2019/extlst" xmlns:r="http://schemas.openxmlformats.org/officeDocument/2006/relationships" xmlns:m="http://schemas.openxmlformats.org/officeDocument/2006/math" xmlns:v="urn:schemas-microsoft-com:vml" xmlns:wp14="http://schemas.microsoft.com/office/word/2010/wordprocessingDrawing" xmlns:wp="http://schemas.openxmlformats.org/drawingml/2006/wordprocessingDrawing" xmlns:w10="urn:schemas-microsoft-com:office:word" xmlns:w="http://schemas.openxmlformats.org/wordprocessingml/2006/main" xmlns:w14="http://schemas.microsoft.com/office/word/2010/wordml" xmlns:w15="http://schemas.microsoft.com/office/word/2012/wordml" xmlns:w16cex="http://schemas.microsoft.com/office/word/2018/wordml/cex" xmlns:w16cid="http://schemas.microsoft.com/office/word/2016/wordml/cid" xmlns:w16="http://schemas.microsoft.com/office/word/2018/wordml" xmlns:w16sdtdh="http://schemas.microsoft.com/office/word/2020/wordml/sdtdatahash" xmlns:w16se="http://schemas.microsoft.com/office/word/2015/wordml/symex" xmlns:wpg="http://schemas.microsoft.com/office/word/2010/wordprocessingGroup" xmlns:wpi="http://schemas.microsoft.com/office/word/2010/wordprocessingInk" xmlns:wne="http://schemas.microsoft.com/office/word/2006/wordml" xmlns:wps="http://schemas.microsoft.com/office/word/2010/wordprocessingShape" mc:Ignorable="w14 w15 w16se w16cid w16 w16cex w16sdtdh wp14">
   <w:tbl>
     <w:tblPr>
       <w:tblW w:w="9990" w:type="dxa"/>
@@ -1078,7 +1099,7 @@
         <w:insideH w:val="single" w:sz="36" w:space="0" w:color="082A75" w:themeColor="text2"/>
         <w:insideV w:val="single" w:sz="36" w:space="0" w:color="082A75" w:themeColor="text2"/>
       </w:tblBorders>
-      <w:tblLook w:val="0000"/>
+      <w:tblLook w:val="0000" w:firstRow="0" w:lastRow="0" w:firstColumn="0" w:lastColumn="0" w:noHBand="0" w:noVBand="0"/>
     </w:tblPr>
     <w:tblGrid>
       <w:gridCol w:w="9990"/>
@@ -1114,7 +1135,7 @@
 </file>
 
 <file path=word/styles.xml><?xml version="1.0" encoding="utf-8"?>
-<w:styles xmlns:r="http://schemas.openxmlformats.org/officeDocument/2006/relationships" xmlns:w="http://schemas.openxmlformats.org/wordprocessingml/2006/main">
+<w:styles xmlns:mc="http://schemas.openxmlformats.org/markup-compatibility/2006" xmlns:r="http://schemas.openxmlformats.org/officeDocument/2006/relationships" xmlns:w="http://schemas.openxmlformats.org/wordprocessingml/2006/main" xmlns:w14="http://schemas.microsoft.com/office/word/2010/wordml" xmlns:w15="http://schemas.microsoft.com/office/word/2012/wordml" xmlns:w16cex="http://schemas.microsoft.com/office/word/2018/wordml/cex" xmlns:w16cid="http://schemas.microsoft.com/office/word/2016/wordml/cid" xmlns:w16="http://schemas.microsoft.com/office/word/2018/wordml" xmlns:w16sdtdh="http://schemas.microsoft.com/office/word/2020/wordml/sdtdatahash" xmlns:w16se="http://schemas.microsoft.com/office/word/2015/wordml/symex" mc:Ignorable="w14 w15 w16se w16cid w16 w16cex w16sdtdh">
   <w:docDefaults>
     <w:rPrDefault>
       <w:rPr>
@@ -1130,132 +1151,383 @@
       </w:pPr>
     </w:pPrDefault>
   </w:docDefaults>
-  <w:latentStyles w:defLockedState="0" w:defUIPriority="99" w:defSemiHidden="1" w:defUnhideWhenUsed="1" w:defQFormat="0" w:count="267">
-    <w:lsdException w:name="Normal" w:semiHidden="0" w:uiPriority="0" w:unhideWhenUsed="0" w:qFormat="1"/>
-    <w:lsdException w:name="heading 1" w:semiHidden="0" w:uiPriority="7" w:unhideWhenUsed="0" w:qFormat="1"/>
-    <w:lsdException w:name="heading 2" w:semiHidden="0" w:uiPriority="4" w:unhideWhenUsed="0" w:qFormat="1"/>
-    <w:lsdException w:name="heading 3" w:uiPriority="5" w:qFormat="1"/>
-    <w:lsdException w:name="heading 4" w:uiPriority="1" w:qFormat="1"/>
-    <w:lsdException w:name="heading 5" w:uiPriority="1" w:qFormat="1"/>
-    <w:lsdException w:name="heading 6" w:uiPriority="1" w:qFormat="1"/>
-    <w:lsdException w:name="heading 7" w:uiPriority="1" w:qFormat="1"/>
-    <w:lsdException w:name="heading 8" w:uiPriority="1" w:qFormat="1"/>
-    <w:lsdException w:name="heading 9" w:uiPriority="1" w:qFormat="1"/>
-    <w:lsdException w:name="Title" w:semiHidden="0" w:uiPriority="1" w:unhideWhenUsed="0" w:qFormat="1"/>
-    <w:lsdException w:name="Subtitle" w:semiHidden="0" w:uiPriority="5" w:unhideWhenUsed="0" w:qFormat="1"/>
-    <w:lsdException w:name="Block Text" w:uiPriority="3" w:qFormat="1"/>
-    <w:lsdException w:name="Strong" w:uiPriority="2" w:qFormat="1"/>
-    <w:lsdException w:name="Emphasis" w:uiPriority="2" w:qFormat="1"/>
-    <w:lsdException w:name="Table Grid" w:semiHidden="0" w:uiPriority="1" w:unhideWhenUsed="0"/>
-    <w:lsdException w:name="Light Shading" w:semiHidden="0" w:unhideWhenUsed="0"/>
-    <w:lsdException w:name="Light List" w:semiHidden="0" w:unhideWhenUsed="0"/>
-    <w:lsdException w:name="Light Grid" w:semiHidden="0" w:unhideWhenUsed="0"/>
-    <w:lsdException w:name="Medium Shading 1" w:semiHidden="0" w:unhideWhenUsed="0"/>
-    <w:lsdException w:name="Medium Shading 2" w:semiHidden="0" w:unhideWhenUsed="0"/>
-    <w:lsdException w:name="Medium List 1" w:semiHidden="0" w:unhideWhenUsed="0"/>
-    <w:lsdException w:name="Medium List 2" w:semiHidden="0" w:unhideWhenUsed="0"/>
-    <w:lsdException w:name="Medium Grid 1" w:semiHidden="0" w:unhideWhenUsed="0"/>
-    <w:lsdException w:name="Medium Grid 2" w:semiHidden="0" w:unhideWhenUsed="0"/>
-    <w:lsdException w:name="Medium Grid 3" w:semiHidden="0" w:unhideWhenUsed="0"/>
-    <w:lsdException w:name="Dark List" w:semiHidden="0" w:unhideWhenUsed="0"/>
-    <w:lsdException w:name="Colorful Shading" w:semiHidden="0" w:unhideWhenUsed="0"/>
-    <w:lsdException w:name="Colorful List" w:semiHidden="0" w:unhideWhenUsed="0"/>
-    <w:lsdException w:name="Colorful Grid" w:semiHidden="0" w:unhideWhenUsed="0"/>
-    <w:lsdException w:name="Light Shading Accent 1" w:semiHidden="0" w:unhideWhenUsed="0"/>
-    <w:lsdException w:name="Light List Accent 1" w:semiHidden="0" w:unhideWhenUsed="0"/>
-    <w:lsdException w:name="Light Grid Accent 1" w:semiHidden="0" w:unhideWhenUsed="0"/>
-    <w:lsdException w:name="Medium Shading 1 Accent 1" w:semiHidden="0" w:unhideWhenUsed="0"/>
-    <w:lsdException w:name="Medium Shading 2 Accent 1" w:semiHidden="0" w:unhideWhenUsed="0"/>
-    <w:lsdException w:name="Medium List 1 Accent 1" w:semiHidden="0" w:unhideWhenUsed="0"/>
-    <w:lsdException w:name="Revision" w:unhideWhenUsed="0"/>
-    <w:lsdException w:name="List Paragraph" w:uiPriority="34" w:qFormat="1"/>
-    <w:lsdException w:name="Quote" w:uiPriority="29" w:qFormat="1"/>
-    <w:lsdException w:name="Intense Quote" w:uiPriority="30" w:qFormat="1"/>
-    <w:lsdException w:name="Medium List 2 Accent 1" w:semiHidden="0" w:uiPriority="66" w:unhideWhenUsed="0"/>
-    <w:lsdException w:name="Medium Grid 1 Accent 1" w:semiHidden="0" w:uiPriority="67" w:unhideWhenUsed="0"/>
-    <w:lsdException w:name="Medium Grid 2 Accent 1" w:semiHidden="0" w:uiPriority="68" w:unhideWhenUsed="0"/>
-    <w:lsdException w:name="Medium Grid 3 Accent 1" w:semiHidden="0" w:uiPriority="69" w:unhideWhenUsed="0"/>
-    <w:lsdException w:name="Dark List Accent 1" w:semiHidden="0" w:uiPriority="70" w:unhideWhenUsed="0"/>
-    <w:lsdException w:name="Colorful Shading Accent 1" w:semiHidden="0" w:uiPriority="71" w:unhideWhenUsed="0"/>
-    <w:lsdException w:name="Colorful List Accent 1" w:semiHidden="0" w:uiPriority="72" w:unhideWhenUsed="0"/>
-    <w:lsdException w:name="Colorful Grid Accent 1" w:semiHidden="0" w:uiPriority="73" w:unhideWhenUsed="0"/>
-    <w:lsdException w:name="Light Shading Accent 2" w:semiHidden="0" w:uiPriority="60" w:unhideWhenUsed="0"/>
-    <w:lsdException w:name="Light List Accent 2" w:semiHidden="0" w:uiPriority="61" w:unhideWhenUsed="0"/>
-    <w:lsdException w:name="Light Grid Accent 2" w:semiHidden="0" w:uiPriority="62" w:unhideWhenUsed="0"/>
-    <w:lsdException w:name="Medium Shading 1 Accent 2" w:semiHidden="0" w:uiPriority="63" w:unhideWhenUsed="0"/>
-    <w:lsdException w:name="Medium Shading 2 Accent 2" w:semiHidden="0" w:uiPriority="64" w:unhideWhenUsed="0"/>
-    <w:lsdException w:name="Medium List 1 Accent 2" w:semiHidden="0" w:uiPriority="65" w:unhideWhenUsed="0"/>
-    <w:lsdException w:name="Medium List 2 Accent 2" w:semiHidden="0" w:uiPriority="66" w:unhideWhenUsed="0"/>
-    <w:lsdException w:name="Medium Grid 1 Accent 2" w:semiHidden="0" w:uiPriority="67" w:unhideWhenUsed="0"/>
-    <w:lsdException w:name="Medium Grid 2 Accent 2" w:semiHidden="0" w:uiPriority="68" w:unhideWhenUsed="0"/>
-    <w:lsdException w:name="Medium Grid 3 Accent 2" w:semiHidden="0" w:uiPriority="69" w:unhideWhenUsed="0"/>
-    <w:lsdException w:name="Dark List Accent 2" w:semiHidden="0" w:uiPriority="70" w:unhideWhenUsed="0"/>
-    <w:lsdException w:name="Colorful Shading Accent 2" w:semiHidden="0" w:uiPriority="71" w:unhideWhenUsed="0"/>
-    <w:lsdException w:name="Colorful List Accent 2" w:semiHidden="0" w:uiPriority="72" w:unhideWhenUsed="0"/>
-    <w:lsdException w:name="Colorful Grid Accent 2" w:semiHidden="0" w:uiPriority="73" w:unhideWhenUsed="0"/>
-    <w:lsdException w:name="Light Shading Accent 3" w:semiHidden="0" w:uiPriority="60" w:unhideWhenUsed="0"/>
-    <w:lsdException w:name="Light List Accent 3" w:semiHidden="0" w:uiPriority="61" w:unhideWhenUsed="0"/>
-    <w:lsdException w:name="Light Grid Accent 3" w:semiHidden="0" w:uiPriority="62" w:unhideWhenUsed="0"/>
-    <w:lsdException w:name="Medium Shading 1 Accent 3" w:semiHidden="0" w:uiPriority="63" w:unhideWhenUsed="0"/>
-    <w:lsdException w:name="Medium Shading 2 Accent 3" w:semiHidden="0" w:uiPriority="64" w:unhideWhenUsed="0"/>
-    <w:lsdException w:name="Medium List 1 Accent 3" w:semiHidden="0" w:uiPriority="65" w:unhideWhenUsed="0"/>
-    <w:lsdException w:name="Medium List 2 Accent 3" w:semiHidden="0" w:uiPriority="66" w:unhideWhenUsed="0"/>
-    <w:lsdException w:name="Medium Grid 1 Accent 3" w:semiHidden="0" w:uiPriority="67" w:unhideWhenUsed="0"/>
-    <w:lsdException w:name="Medium Grid 2 Accent 3" w:semiHidden="0" w:uiPriority="68" w:unhideWhenUsed="0"/>
-    <w:lsdException w:name="Medium Grid 3 Accent 3" w:semiHidden="0" w:uiPriority="69" w:unhideWhenUsed="0"/>
-    <w:lsdException w:name="Dark List Accent 3" w:semiHidden="0" w:uiPriority="70" w:unhideWhenUsed="0"/>
-    <w:lsdException w:name="Colorful Shading Accent 3" w:semiHidden="0" w:uiPriority="71" w:unhideWhenUsed="0"/>
-    <w:lsdException w:name="Colorful List Accent 3" w:semiHidden="0" w:uiPriority="72" w:unhideWhenUsed="0"/>
-    <w:lsdException w:name="Colorful Grid Accent 3" w:semiHidden="0" w:uiPriority="73" w:unhideWhenUsed="0"/>
-    <w:lsdException w:name="Light Shading Accent 4" w:semiHidden="0" w:uiPriority="60" w:unhideWhenUsed="0"/>
-    <w:lsdException w:name="Light List Accent 4" w:semiHidden="0" w:uiPriority="61" w:unhideWhenUsed="0"/>
-    <w:lsdException w:name="Light Grid Accent 4" w:semiHidden="0" w:uiPriority="62" w:unhideWhenUsed="0"/>
-    <w:lsdException w:name="Medium Shading 1 Accent 4" w:semiHidden="0" w:uiPriority="63" w:unhideWhenUsed="0"/>
-    <w:lsdException w:name="Medium Shading 2 Accent 4" w:semiHidden="0" w:uiPriority="64" w:unhideWhenUsed="0"/>
-    <w:lsdException w:name="Medium List 1 Accent 4" w:semiHidden="0" w:uiPriority="65" w:unhideWhenUsed="0"/>
-    <w:lsdException w:name="Medium List 2 Accent 4" w:semiHidden="0" w:uiPriority="66" w:unhideWhenUsed="0"/>
-    <w:lsdException w:name="Medium Grid 1 Accent 4" w:semiHidden="0" w:uiPriority="67" w:unhideWhenUsed="0"/>
-    <w:lsdException w:name="Medium Grid 2 Accent 4" w:semiHidden="0" w:uiPriority="68" w:unhideWhenUsed="0"/>
-    <w:lsdException w:name="Medium Grid 3 Accent 4" w:semiHidden="0" w:uiPriority="69" w:unhideWhenUsed="0"/>
-    <w:lsdException w:name="Dark List Accent 4" w:semiHidden="0" w:uiPriority="70" w:unhideWhenUsed="0"/>
-    <w:lsdException w:name="Colorful Shading Accent 4" w:semiHidden="0" w:uiPriority="71" w:unhideWhenUsed="0"/>
-    <w:lsdException w:name="Colorful List Accent 4" w:semiHidden="0" w:uiPriority="72" w:unhideWhenUsed="0"/>
-    <w:lsdException w:name="Colorful Grid Accent 4" w:semiHidden="0" w:uiPriority="73" w:unhideWhenUsed="0"/>
-    <w:lsdException w:name="Light Shading Accent 5" w:semiHidden="0" w:uiPriority="60" w:unhideWhenUsed="0"/>
-    <w:lsdException w:name="Light List Accent 5" w:semiHidden="0" w:uiPriority="61" w:unhideWhenUsed="0"/>
-    <w:lsdException w:name="Light Grid Accent 5" w:semiHidden="0" w:uiPriority="62" w:unhideWhenUsed="0"/>
-    <w:lsdException w:name="Medium Shading 1 Accent 5" w:semiHidden="0" w:uiPriority="63" w:unhideWhenUsed="0"/>
-    <w:lsdException w:name="Medium Shading 2 Accent 5" w:semiHidden="0" w:uiPriority="64" w:unhideWhenUsed="0"/>
-    <w:lsdException w:name="Medium List 1 Accent 5" w:semiHidden="0" w:uiPriority="65" w:unhideWhenUsed="0"/>
-    <w:lsdException w:name="Medium List 2 Accent 5" w:semiHidden="0" w:uiPriority="66" w:unhideWhenUsed="0"/>
-    <w:lsdException w:name="Medium Grid 1 Accent 5" w:semiHidden="0" w:uiPriority="67" w:unhideWhenUsed="0"/>
-    <w:lsdException w:name="Medium Grid 2 Accent 5" w:semiHidden="0" w:uiPriority="68" w:unhideWhenUsed="0"/>
-    <w:lsdException w:name="Medium Grid 3 Accent 5" w:semiHidden="0" w:uiPriority="69" w:unhideWhenUsed="0"/>
-    <w:lsdException w:name="Dark List Accent 5" w:semiHidden="0" w:uiPriority="70" w:unhideWhenUsed="0"/>
-    <w:lsdException w:name="Colorful Shading Accent 5" w:semiHidden="0" w:uiPriority="71" w:unhideWhenUsed="0"/>
-    <w:lsdException w:name="Colorful List Accent 5" w:semiHidden="0" w:uiPriority="72" w:unhideWhenUsed="0"/>
-    <w:lsdException w:name="Colorful Grid Accent 5" w:semiHidden="0" w:uiPriority="73" w:unhideWhenUsed="0"/>
-    <w:lsdException w:name="Light Shading Accent 6" w:semiHidden="0" w:uiPriority="60" w:unhideWhenUsed="0"/>
-    <w:lsdException w:name="Light List Accent 6" w:semiHidden="0" w:uiPriority="61" w:unhideWhenUsed="0"/>
-    <w:lsdException w:name="Light Grid Accent 6" w:semiHidden="0" w:uiPriority="62" w:unhideWhenUsed="0"/>
-    <w:lsdException w:name="Medium Shading 1 Accent 6" w:semiHidden="0" w:uiPriority="63" w:unhideWhenUsed="0"/>
-    <w:lsdException w:name="Medium Shading 2 Accent 6" w:semiHidden="0" w:uiPriority="64" w:unhideWhenUsed="0"/>
-    <w:lsdException w:name="Medium List 1 Accent 6" w:semiHidden="0" w:uiPriority="65" w:unhideWhenUsed="0"/>
-    <w:lsdException w:name="Medium List 2 Accent 6" w:semiHidden="0" w:uiPriority="66" w:unhideWhenUsed="0"/>
-    <w:lsdException w:name="Medium Grid 1 Accent 6" w:semiHidden="0" w:uiPriority="67" w:unhideWhenUsed="0"/>
-    <w:lsdException w:name="Medium Grid 2 Accent 6" w:semiHidden="0" w:uiPriority="68" w:unhideWhenUsed="0"/>
-    <w:lsdException w:name="Medium Grid 3 Accent 6" w:semiHidden="0" w:uiPriority="69" w:unhideWhenUsed="0"/>
-    <w:lsdException w:name="Dark List Accent 6" w:semiHidden="0" w:uiPriority="70" w:unhideWhenUsed="0"/>
-    <w:lsdException w:name="Colorful Shading Accent 6" w:semiHidden="0" w:uiPriority="71" w:unhideWhenUsed="0"/>
-    <w:lsdException w:name="Colorful List Accent 6" w:semiHidden="0" w:uiPriority="72" w:unhideWhenUsed="0"/>
-    <w:lsdException w:name="Colorful Grid Accent 6" w:semiHidden="0" w:uiPriority="73" w:unhideWhenUsed="0"/>
-    <w:lsdException w:name="Subtle Emphasis" w:uiPriority="19" w:qFormat="1"/>
-    <w:lsdException w:name="Intense Emphasis" w:uiPriority="21" w:qFormat="1"/>
-    <w:lsdException w:name="Subtle Reference" w:uiPriority="31" w:qFormat="1"/>
-    <w:lsdException w:name="Intense Reference" w:uiPriority="32" w:qFormat="1"/>
-    <w:lsdException w:name="Book Title" w:uiPriority="33" w:qFormat="1"/>
-    <w:lsdException w:name="Bibliography" w:uiPriority="37"/>
-    <w:lsdException w:name="TOC Heading" w:uiPriority="39" w:qFormat="1"/>
+  <w:latentStyles w:defLockedState="0" w:defUIPriority="99" w:defSemiHidden="0" w:defUnhideWhenUsed="0" w:defQFormat="0" w:count="376">
+    <w:lsdException w:name="Normal" w:uiPriority="0" w:qFormat="1"/>
+    <w:lsdException w:name="heading 1" w:uiPriority="7" w:qFormat="1"/>
+    <w:lsdException w:name="heading 2" w:uiPriority="4" w:qFormat="1"/>
+    <w:lsdException w:name="heading 3" w:semiHidden="1" w:uiPriority="5" w:unhideWhenUsed="1" w:qFormat="1"/>
+    <w:lsdException w:name="heading 4" w:semiHidden="1" w:uiPriority="1" w:unhideWhenUsed="1" w:qFormat="1"/>
+    <w:lsdException w:name="heading 5" w:semiHidden="1" w:uiPriority="1" w:unhideWhenUsed="1" w:qFormat="1"/>
+    <w:lsdException w:name="heading 6" w:semiHidden="1" w:uiPriority="1" w:unhideWhenUsed="1" w:qFormat="1"/>
+    <w:lsdException w:name="heading 7" w:semiHidden="1" w:uiPriority="1" w:unhideWhenUsed="1" w:qFormat="1"/>
+    <w:lsdException w:name="heading 8" w:semiHidden="1" w:uiPriority="1" w:unhideWhenUsed="1" w:qFormat="1"/>
+    <w:lsdException w:name="heading 9" w:semiHidden="1" w:uiPriority="1" w:unhideWhenUsed="1" w:qFormat="1"/>
+    <w:lsdException w:name="index 1" w:semiHidden="1" w:unhideWhenUsed="1"/>
+    <w:lsdException w:name="index 2" w:semiHidden="1" w:unhideWhenUsed="1"/>
+    <w:lsdException w:name="index 3" w:semiHidden="1" w:unhideWhenUsed="1"/>
+    <w:lsdException w:name="index 4" w:semiHidden="1" w:unhideWhenUsed="1"/>
+    <w:lsdException w:name="index 5" w:semiHidden="1" w:unhideWhenUsed="1"/>
+    <w:lsdException w:name="index 6" w:semiHidden="1" w:unhideWhenUsed="1"/>
+    <w:lsdException w:name="index 7" w:semiHidden="1" w:unhideWhenUsed="1"/>
+    <w:lsdException w:name="index 8" w:semiHidden="1" w:unhideWhenUsed="1"/>
+    <w:lsdException w:name="index 9" w:semiHidden="1" w:unhideWhenUsed="1"/>
+    <w:lsdException w:name="toc 1" w:semiHidden="1" w:unhideWhenUsed="1"/>
+    <w:lsdException w:name="toc 2" w:semiHidden="1" w:unhideWhenUsed="1"/>
+    <w:lsdException w:name="toc 3" w:semiHidden="1" w:unhideWhenUsed="1"/>
+    <w:lsdException w:name="toc 4" w:semiHidden="1" w:unhideWhenUsed="1"/>
+    <w:lsdException w:name="toc 5" w:semiHidden="1" w:unhideWhenUsed="1"/>
+    <w:lsdException w:name="toc 6" w:semiHidden="1" w:unhideWhenUsed="1"/>
+    <w:lsdException w:name="toc 7" w:semiHidden="1" w:unhideWhenUsed="1"/>
+    <w:lsdException w:name="toc 8" w:semiHidden="1" w:unhideWhenUsed="1"/>
+    <w:lsdException w:name="toc 9" w:semiHidden="1" w:unhideWhenUsed="1"/>
+    <w:lsdException w:name="Normal Indent" w:semiHidden="1" w:unhideWhenUsed="1"/>
+    <w:lsdException w:name="footnote text" w:semiHidden="1" w:unhideWhenUsed="1"/>
+    <w:lsdException w:name="annotation text" w:semiHidden="1" w:unhideWhenUsed="1"/>
+    <w:lsdException w:name="header" w:semiHidden="1" w:unhideWhenUsed="1"/>
+    <w:lsdException w:name="footer" w:semiHidden="1" w:unhideWhenUsed="1"/>
+    <w:lsdException w:name="index heading" w:semiHidden="1" w:unhideWhenUsed="1"/>
+    <w:lsdException w:name="caption" w:semiHidden="1" w:unhideWhenUsed="1"/>
+    <w:lsdException w:name="table of figures" w:semiHidden="1" w:unhideWhenUsed="1"/>
+    <w:lsdException w:name="envelope address" w:semiHidden="1" w:unhideWhenUsed="1"/>
+    <w:lsdException w:name="envelope return" w:semiHidden="1" w:unhideWhenUsed="1"/>
+    <w:lsdException w:name="footnote reference" w:semiHidden="1" w:unhideWhenUsed="1"/>
+    <w:lsdException w:name="annotation reference" w:semiHidden="1" w:unhideWhenUsed="1"/>
+    <w:lsdException w:name="line number" w:semiHidden="1" w:unhideWhenUsed="1"/>
+    <w:lsdException w:name="page number" w:semiHidden="1" w:unhideWhenUsed="1"/>
+    <w:lsdException w:name="endnote reference" w:semiHidden="1" w:unhideWhenUsed="1"/>
+    <w:lsdException w:name="endnote text" w:semiHidden="1" w:unhideWhenUsed="1"/>
+    <w:lsdException w:name="table of authorities" w:semiHidden="1" w:unhideWhenUsed="1"/>
+    <w:lsdException w:name="macro" w:semiHidden="1" w:unhideWhenUsed="1"/>
+    <w:lsdException w:name="toa heading" w:semiHidden="1" w:unhideWhenUsed="1"/>
+    <w:lsdException w:name="List" w:semiHidden="1" w:unhideWhenUsed="1"/>
+    <w:lsdException w:name="List Bullet" w:semiHidden="1" w:unhideWhenUsed="1"/>
+    <w:lsdException w:name="List Number" w:semiHidden="1" w:unhideWhenUsed="1"/>
+    <w:lsdException w:name="List 2" w:semiHidden="1" w:unhideWhenUsed="1"/>
+    <w:lsdException w:name="List 3" w:semiHidden="1" w:unhideWhenUsed="1"/>
+    <w:lsdException w:name="List 4" w:semiHidden="1" w:unhideWhenUsed="1"/>
+    <w:lsdException w:name="List 5" w:semiHidden="1" w:unhideWhenUsed="1"/>
+    <w:lsdException w:name="List Bullet 2" w:semiHidden="1" w:unhideWhenUsed="1"/>
+    <w:lsdException w:name="List Bullet 3" w:semiHidden="1" w:unhideWhenUsed="1"/>
+    <w:lsdException w:name="List Bullet 4" w:semiHidden="1" w:unhideWhenUsed="1"/>
+    <w:lsdException w:name="List Bullet 5" w:semiHidden="1" w:unhideWhenUsed="1"/>
+    <w:lsdException w:name="List Number 2" w:semiHidden="1" w:unhideWhenUsed="1"/>
+    <w:lsdException w:name="List Number 3" w:semiHidden="1" w:unhideWhenUsed="1"/>
+    <w:lsdException w:name="List Number 4" w:semiHidden="1" w:unhideWhenUsed="1"/>
+    <w:lsdException w:name="List Number 5" w:semiHidden="1" w:unhideWhenUsed="1"/>
+    <w:lsdException w:name="Title" w:uiPriority="1" w:qFormat="1"/>
+    <w:lsdException w:name="Closing" w:semiHidden="1" w:unhideWhenUsed="1"/>
+    <w:lsdException w:name="Signature" w:semiHidden="1" w:unhideWhenUsed="1"/>
+    <w:lsdException w:name="Default Paragraph Font" w:semiHidden="1" w:unhideWhenUsed="1"/>
+    <w:lsdException w:name="Body Text" w:semiHidden="1" w:unhideWhenUsed="1"/>
+    <w:lsdException w:name="Body Text Indent" w:semiHidden="1" w:unhideWhenUsed="1"/>
+    <w:lsdException w:name="List Continue" w:semiHidden="1" w:unhideWhenUsed="1"/>
+    <w:lsdException w:name="List Continue 2" w:semiHidden="1" w:unhideWhenUsed="1"/>
+    <w:lsdException w:name="List Continue 3" w:semiHidden="1" w:unhideWhenUsed="1"/>
+    <w:lsdException w:name="List Continue 4" w:semiHidden="1" w:unhideWhenUsed="1"/>
+    <w:lsdException w:name="List Continue 5" w:semiHidden="1" w:unhideWhenUsed="1"/>
+    <w:lsdException w:name="Message Header" w:semiHidden="1" w:unhideWhenUsed="1"/>
+    <w:lsdException w:name="Subtitle" w:uiPriority="5" w:qFormat="1"/>
+    <w:lsdException w:name="Salutation" w:semiHidden="1" w:unhideWhenUsed="1"/>
+    <w:lsdException w:name="Date" w:semiHidden="1" w:unhideWhenUsed="1"/>
+    <w:lsdException w:name="Body Text First Indent" w:semiHidden="1" w:unhideWhenUsed="1"/>
+    <w:lsdException w:name="Body Text First Indent 2" w:semiHidden="1" w:unhideWhenUsed="1"/>
+    <w:lsdException w:name="Note Heading" w:semiHidden="1" w:unhideWhenUsed="1"/>
+    <w:lsdException w:name="Body Text 2" w:semiHidden="1" w:unhideWhenUsed="1"/>
+    <w:lsdException w:name="Body Text 3" w:semiHidden="1" w:unhideWhenUsed="1"/>
+    <w:lsdException w:name="Body Text Indent 2" w:semiHidden="1" w:unhideWhenUsed="1"/>
+    <w:lsdException w:name="Body Text Indent 3" w:semiHidden="1" w:unhideWhenUsed="1"/>
+    <w:lsdException w:name="Block Text" w:semiHidden="1" w:uiPriority="3" w:unhideWhenUsed="1" w:qFormat="1"/>
+    <w:lsdException w:name="Hyperlink" w:semiHidden="1" w:unhideWhenUsed="1"/>
+    <w:lsdException w:name="FollowedHyperlink" w:semiHidden="1" w:unhideWhenUsed="1"/>
+    <w:lsdException w:name="Strong" w:semiHidden="1" w:uiPriority="2" w:unhideWhenUsed="1" w:qFormat="1"/>
+    <w:lsdException w:name="Emphasis" w:semiHidden="1" w:uiPriority="2" w:unhideWhenUsed="1" w:qFormat="1"/>
+    <w:lsdException w:name="Document Map" w:semiHidden="1" w:unhideWhenUsed="1"/>
+    <w:lsdException w:name="Plain Text" w:semiHidden="1" w:unhideWhenUsed="1"/>
+    <w:lsdException w:name="E-mail Signature" w:semiHidden="1" w:unhideWhenUsed="1"/>
+    <w:lsdException w:name="HTML Top of Form" w:semiHidden="1" w:unhideWhenUsed="1"/>
+    <w:lsdException w:name="HTML Bottom of Form" w:semiHidden="1" w:unhideWhenUsed="1"/>
+    <w:lsdException w:name="Normal (Web)" w:semiHidden="1" w:unhideWhenUsed="1"/>
+    <w:lsdException w:name="HTML Acronym" w:semiHidden="1" w:unhideWhenUsed="1"/>
+    <w:lsdException w:name="HTML Address" w:semiHidden="1" w:unhideWhenUsed="1"/>
+    <w:lsdException w:name="HTML Cite" w:semiHidden="1" w:unhideWhenUsed="1"/>
+    <w:lsdException w:name="HTML Code" w:semiHidden="1" w:unhideWhenUsed="1"/>
+    <w:lsdException w:name="HTML Definition" w:semiHidden="1" w:unhideWhenUsed="1"/>
+    <w:lsdException w:name="HTML Keyboard" w:semiHidden="1" w:unhideWhenUsed="1"/>
+    <w:lsdException w:name="HTML Preformatted" w:semiHidden="1" w:unhideWhenUsed="1"/>
+    <w:lsdException w:name="HTML Sample" w:semiHidden="1" w:unhideWhenUsed="1"/>
+    <w:lsdException w:name="HTML Typewriter" w:semiHidden="1" w:unhideWhenUsed="1"/>
+    <w:lsdException w:name="HTML Variable" w:semiHidden="1" w:unhideWhenUsed="1"/>
+    <w:lsdException w:name="Normal Table" w:semiHidden="1" w:unhideWhenUsed="1"/>
+    <w:lsdException w:name="annotation subject" w:semiHidden="1" w:unhideWhenUsed="1"/>
+    <w:lsdException w:name="No List" w:semiHidden="1" w:unhideWhenUsed="1"/>
+    <w:lsdException w:name="Outline List 1" w:semiHidden="1" w:unhideWhenUsed="1"/>
+    <w:lsdException w:name="Outline List 2" w:semiHidden="1" w:unhideWhenUsed="1"/>
+    <w:lsdException w:name="Outline List 3" w:semiHidden="1" w:unhideWhenUsed="1"/>
+    <w:lsdException w:name="Table Simple 1" w:semiHidden="1" w:unhideWhenUsed="1"/>
+    <w:lsdException w:name="Table Simple 2" w:semiHidden="1" w:unhideWhenUsed="1"/>
+    <w:lsdException w:name="Table Simple 3" w:semiHidden="1" w:unhideWhenUsed="1"/>
+    <w:lsdException w:name="Table Classic 1" w:semiHidden="1" w:unhideWhenUsed="1"/>
+    <w:lsdException w:name="Table Classic 2" w:semiHidden="1" w:unhideWhenUsed="1"/>
+    <w:lsdException w:name="Table Classic 3" w:semiHidden="1" w:unhideWhenUsed="1"/>
+    <w:lsdException w:name="Table Classic 4" w:semiHidden="1" w:unhideWhenUsed="1"/>
+    <w:lsdException w:name="Table Colorful 1" w:semiHidden="1" w:unhideWhenUsed="1"/>
+    <w:lsdException w:name="Table Colorful 2" w:semiHidden="1" w:unhideWhenUsed="1"/>
+    <w:lsdException w:name="Table Colorful 3" w:semiHidden="1" w:unhideWhenUsed="1"/>
+    <w:lsdException w:name="Table Columns 1" w:semiHidden="1" w:unhideWhenUsed="1"/>
+    <w:lsdException w:name="Table Columns 2" w:semiHidden="1" w:unhideWhenUsed="1"/>
+    <w:lsdException w:name="Table Columns 3" w:semiHidden="1" w:unhideWhenUsed="1"/>
+    <w:lsdException w:name="Table Columns 4" w:semiHidden="1" w:unhideWhenUsed="1"/>
+    <w:lsdException w:name="Table Columns 5" w:semiHidden="1" w:unhideWhenUsed="1"/>
+    <w:lsdException w:name="Table Grid 1" w:semiHidden="1" w:unhideWhenUsed="1"/>
+    <w:lsdException w:name="Table Grid 2" w:semiHidden="1" w:unhideWhenUsed="1"/>
+    <w:lsdException w:name="Table Grid 3" w:semiHidden="1" w:unhideWhenUsed="1"/>
+    <w:lsdException w:name="Table Grid 4" w:semiHidden="1" w:unhideWhenUsed="1"/>
+    <w:lsdException w:name="Table Grid 5" w:semiHidden="1" w:unhideWhenUsed="1"/>
+    <w:lsdException w:name="Table Grid 6" w:semiHidden="1" w:unhideWhenUsed="1"/>
+    <w:lsdException w:name="Table Grid 7" w:semiHidden="1" w:unhideWhenUsed="1"/>
+    <w:lsdException w:name="Table Grid 8" w:semiHidden="1" w:unhideWhenUsed="1"/>
+    <w:lsdException w:name="Table List 1" w:semiHidden="1" w:unhideWhenUsed="1"/>
+    <w:lsdException w:name="Table List 2" w:semiHidden="1" w:unhideWhenUsed="1"/>
+    <w:lsdException w:name="Table List 3" w:semiHidden="1" w:unhideWhenUsed="1"/>
+    <w:lsdException w:name="Table List 4" w:semiHidden="1" w:unhideWhenUsed="1"/>
+    <w:lsdException w:name="Table List 5" w:semiHidden="1" w:unhideWhenUsed="1"/>
+    <w:lsdException w:name="Table List 6" w:semiHidden="1" w:unhideWhenUsed="1"/>
+    <w:lsdException w:name="Table List 7" w:semiHidden="1" w:unhideWhenUsed="1"/>
+    <w:lsdException w:name="Table List 8" w:semiHidden="1" w:unhideWhenUsed="1"/>
+    <w:lsdException w:name="Table 3D effects 1" w:semiHidden="1" w:unhideWhenUsed="1"/>
+    <w:lsdException w:name="Table 3D effects 2" w:semiHidden="1" w:unhideWhenUsed="1"/>
+    <w:lsdException w:name="Table 3D effects 3" w:semiHidden="1" w:unhideWhenUsed="1"/>
+    <w:lsdException w:name="Table Contemporary" w:semiHidden="1" w:unhideWhenUsed="1"/>
+    <w:lsdException w:name="Table Elegant" w:semiHidden="1" w:unhideWhenUsed="1"/>
+    <w:lsdException w:name="Table Professional" w:semiHidden="1" w:unhideWhenUsed="1"/>
+    <w:lsdException w:name="Table Subtle 1" w:semiHidden="1" w:unhideWhenUsed="1"/>
+    <w:lsdException w:name="Table Subtle 2" w:semiHidden="1" w:unhideWhenUsed="1"/>
+    <w:lsdException w:name="Table Web 1" w:semiHidden="1" w:unhideWhenUsed="1"/>
+    <w:lsdException w:name="Table Web 2" w:semiHidden="1" w:unhideWhenUsed="1"/>
+    <w:lsdException w:name="Table Web 3" w:semiHidden="1" w:unhideWhenUsed="1"/>
+    <w:lsdException w:name="Balloon Text" w:semiHidden="1" w:unhideWhenUsed="1"/>
+    <w:lsdException w:name="Table Grid" w:uiPriority="1"/>
+    <w:lsdException w:name="Table Theme" w:semiHidden="1" w:unhideWhenUsed="1"/>
+    <w:lsdException w:name="Placeholder Text" w:semiHidden="1" w:unhideWhenUsed="1"/>
+    <w:lsdException w:name="No Spacing" w:semiHidden="1" w:unhideWhenUsed="1"/>
+    <w:lsdException w:name="Light Shading"/>
+    <w:lsdException w:name="Light List"/>
+    <w:lsdException w:name="Light Grid"/>
+    <w:lsdException w:name="Medium Shading 1"/>
+    <w:lsdException w:name="Medium Shading 2"/>
+    <w:lsdException w:name="Medium List 1"/>
+    <w:lsdException w:name="Medium List 2"/>
+    <w:lsdException w:name="Medium Grid 1"/>
+    <w:lsdException w:name="Medium Grid 2"/>
+    <w:lsdException w:name="Medium Grid 3"/>
+    <w:lsdException w:name="Dark List"/>
+    <w:lsdException w:name="Colorful Shading"/>
+    <w:lsdException w:name="Colorful List"/>
+    <w:lsdException w:name="Colorful Grid"/>
+    <w:lsdException w:name="Light Shading Accent 1"/>
+    <w:lsdException w:name="Light List Accent 1"/>
+    <w:lsdException w:name="Light Grid Accent 1"/>
+    <w:lsdException w:name="Medium Shading 1 Accent 1"/>
+    <w:lsdException w:name="Medium Shading 2 Accent 1"/>
+    <w:lsdException w:name="Medium List 1 Accent 1"/>
+    <w:lsdException w:name="Revision" w:semiHidden="1"/>
+    <w:lsdException w:name="List Paragraph" w:semiHidden="1" w:uiPriority="34" w:unhideWhenUsed="1" w:qFormat="1"/>
+    <w:lsdException w:name="Quote" w:semiHidden="1" w:uiPriority="29" w:unhideWhenUsed="1" w:qFormat="1"/>
+    <w:lsdException w:name="Intense Quote" w:semiHidden="1" w:uiPriority="30" w:unhideWhenUsed="1" w:qFormat="1"/>
+    <w:lsdException w:name="Medium List 2 Accent 1" w:uiPriority="66"/>
+    <w:lsdException w:name="Medium Grid 1 Accent 1" w:uiPriority="67"/>
+    <w:lsdException w:name="Medium Grid 2 Accent 1" w:uiPriority="68"/>
+    <w:lsdException w:name="Medium Grid 3 Accent 1" w:uiPriority="69"/>
+    <w:lsdException w:name="Dark List Accent 1" w:uiPriority="70"/>
+    <w:lsdException w:name="Colorful Shading Accent 1" w:uiPriority="71"/>
+    <w:lsdException w:name="Colorful List Accent 1" w:uiPriority="72"/>
+    <w:lsdException w:name="Colorful Grid Accent 1" w:uiPriority="73"/>
+    <w:lsdException w:name="Light Shading Accent 2" w:uiPriority="60"/>
+    <w:lsdException w:name="Light List Accent 2" w:uiPriority="61"/>
+    <w:lsdException w:name="Light Grid Accent 2" w:uiPriority="62"/>
+    <w:lsdException w:name="Medium Shading 1 Accent 2" w:uiPriority="63"/>
+    <w:lsdException w:name="Medium Shading 2 Accent 2" w:uiPriority="64"/>
+    <w:lsdException w:name="Medium List 1 Accent 2" w:uiPriority="65"/>
+    <w:lsdException w:name="Medium List 2 Accent 2" w:uiPriority="66"/>
+    <w:lsdException w:name="Medium Grid 1 Accent 2" w:uiPriority="67"/>
+    <w:lsdException w:name="Medium Grid 2 Accent 2" w:uiPriority="68"/>
+    <w:lsdException w:name="Medium Grid 3 Accent 2" w:uiPriority="69"/>
+    <w:lsdException w:name="Dark List Accent 2" w:uiPriority="70"/>
+    <w:lsdException w:name="Colorful Shading Accent 2" w:uiPriority="71"/>
+    <w:lsdException w:name="Colorful List Accent 2" w:uiPriority="72"/>
+    <w:lsdException w:name="Colorful Grid Accent 2" w:uiPriority="73"/>
+    <w:lsdException w:name="Light Shading Accent 3" w:uiPriority="60"/>
+    <w:lsdException w:name="Light List Accent 3" w:uiPriority="61"/>
+    <w:lsdException w:name="Light Grid Accent 3" w:uiPriority="62"/>
+    <w:lsdException w:name="Medium Shading 1 Accent 3" w:uiPriority="63"/>
+    <w:lsdException w:name="Medium Shading 2 Accent 3" w:uiPriority="64"/>
+    <w:lsdException w:name="Medium List 1 Accent 3" w:uiPriority="65"/>
+    <w:lsdException w:name="Medium List 2 Accent 3" w:uiPriority="66"/>
+    <w:lsdException w:name="Medium Grid 1 Accent 3" w:uiPriority="67"/>
+    <w:lsdException w:name="Medium Grid 2 Accent 3" w:uiPriority="68"/>
+    <w:lsdException w:name="Medium Grid 3 Accent 3" w:uiPriority="69"/>
+    <w:lsdException w:name="Dark List Accent 3" w:uiPriority="70"/>
+    <w:lsdException w:name="Colorful Shading Accent 3" w:uiPriority="71"/>
+    <w:lsdException w:name="Colorful List Accent 3" w:uiPriority="72"/>
+    <w:lsdException w:name="Colorful Grid Accent 3" w:uiPriority="73"/>
+    <w:lsdException w:name="Light Shading Accent 4" w:uiPriority="60"/>
+    <w:lsdException w:name="Light List Accent 4" w:uiPriority="61"/>
+    <w:lsdException w:name="Light Grid Accent 4" w:uiPriority="62"/>
+    <w:lsdException w:name="Medium Shading 1 Accent 4" w:uiPriority="63"/>
+    <w:lsdException w:name="Medium Shading 2 Accent 4" w:uiPriority="64"/>
+    <w:lsdException w:name="Medium List 1 Accent 4" w:uiPriority="65"/>
+    <w:lsdException w:name="Medium List 2 Accent 4" w:uiPriority="66"/>
+    <w:lsdException w:name="Medium Grid 1 Accent 4" w:uiPriority="67"/>
+    <w:lsdException w:name="Medium Grid 2 Accent 4" w:uiPriority="68"/>
+    <w:lsdException w:name="Medium Grid 3 Accent 4" w:uiPriority="69"/>
+    <w:lsdException w:name="Dark List Accent 4" w:uiPriority="70"/>
+    <w:lsdException w:name="Colorful Shading Accent 4" w:uiPriority="71"/>
+    <w:lsdException w:name="Colorful List Accent 4" w:uiPriority="72"/>
+    <w:lsdException w:name="Colorful Grid Accent 4" w:uiPriority="73"/>
+    <w:lsdException w:name="Light Shading Accent 5" w:uiPriority="60"/>
+    <w:lsdException w:name="Light List Accent 5" w:uiPriority="61"/>
+    <w:lsdException w:name="Light Grid Accent 5" w:uiPriority="62"/>
+    <w:lsdException w:name="Medium Shading 1 Accent 5" w:uiPriority="63"/>
+    <w:lsdException w:name="Medium Shading 2 Accent 5" w:uiPriority="64"/>
+    <w:lsdException w:name="Medium List 1 Accent 5" w:uiPriority="65"/>
+    <w:lsdException w:name="Medium List 2 Accent 5" w:uiPriority="66"/>
+    <w:lsdException w:name="Medium Grid 1 Accent 5" w:uiPriority="67"/>
+    <w:lsdException w:name="Medium Grid 2 Accent 5" w:uiPriority="68"/>
+    <w:lsdException w:name="Medium Grid 3 Accent 5" w:uiPriority="69"/>
+    <w:lsdException w:name="Dark List Accent 5" w:uiPriority="70"/>
+    <w:lsdException w:name="Colorful Shading Accent 5" w:uiPriority="71"/>
+    <w:lsdException w:name="Colorful List Accent 5" w:uiPriority="72"/>
+    <w:lsdException w:name="Colorful Grid Accent 5" w:uiPriority="73"/>
+    <w:lsdException w:name="Light Shading Accent 6" w:uiPriority="60"/>
+    <w:lsdException w:name="Light List Accent 6" w:uiPriority="61"/>
+    <w:lsdException w:name="Light Grid Accent 6" w:uiPriority="62"/>
+    <w:lsdException w:name="Medium Shading 1 Accent 6" w:uiPriority="63"/>
+    <w:lsdException w:name="Medium Shading 2 Accent 6" w:uiPriority="64"/>
+    <w:lsdException w:name="Medium List 1 Accent 6" w:uiPriority="65"/>
+    <w:lsdException w:name="Medium List 2 Accent 6" w:uiPriority="66"/>
+    <w:lsdException w:name="Medium Grid 1 Accent 6" w:uiPriority="67"/>
+    <w:lsdException w:name="Medium Grid 2 Accent 6" w:uiPriority="68"/>
+    <w:lsdException w:name="Medium Grid 3 Accent 6" w:uiPriority="69"/>
+    <w:lsdException w:name="Dark List Accent 6" w:uiPriority="70"/>
+    <w:lsdException w:name="Colorful Shading Accent 6" w:uiPriority="71"/>
+    <w:lsdException w:name="Colorful List Accent 6" w:uiPriority="72"/>
+    <w:lsdException w:name="Colorful Grid Accent 6" w:uiPriority="73"/>
+    <w:lsdException w:name="Subtle Emphasis" w:semiHidden="1" w:uiPriority="19" w:unhideWhenUsed="1" w:qFormat="1"/>
+    <w:lsdException w:name="Intense Emphasis" w:semiHidden="1" w:uiPriority="21" w:unhideWhenUsed="1" w:qFormat="1"/>
+    <w:lsdException w:name="Subtle Reference" w:semiHidden="1" w:uiPriority="31" w:unhideWhenUsed="1" w:qFormat="1"/>
+    <w:lsdException w:name="Intense Reference" w:semiHidden="1" w:uiPriority="32" w:unhideWhenUsed="1" w:qFormat="1"/>
+    <w:lsdException w:name="Book Title" w:semiHidden="1" w:uiPriority="33" w:unhideWhenUsed="1" w:qFormat="1"/>
+    <w:lsdException w:name="Bibliography" w:semiHidden="1" w:uiPriority="37" w:unhideWhenUsed="1"/>
+    <w:lsdException w:name="TOC Heading" w:semiHidden="1" w:uiPriority="39" w:unhideWhenUsed="1" w:qFormat="1"/>
+    <w:lsdException w:name="Plain Table 1" w:uiPriority="41"/>
+    <w:lsdException w:name="Plain Table 2" w:uiPriority="42"/>
+    <w:lsdException w:name="Plain Table 3" w:uiPriority="43"/>
+    <w:lsdException w:name="Plain Table 4" w:uiPriority="44"/>
+    <w:lsdException w:name="Plain Table 5" w:uiPriority="45"/>
+    <w:lsdException w:name="Grid Table Light" w:uiPriority="40"/>
+    <w:lsdException w:name="Grid Table 1 Light" w:uiPriority="46"/>
+    <w:lsdException w:name="Grid Table 2" w:uiPriority="47"/>
+    <w:lsdException w:name="Grid Table 3" w:uiPriority="48"/>
+    <w:lsdException w:name="Grid Table 4" w:uiPriority="49"/>
+    <w:lsdException w:name="Grid Table 5 Dark" w:uiPriority="50"/>
+    <w:lsdException w:name="Grid Table 6 Colorful" w:uiPriority="51"/>
+    <w:lsdException w:name="Grid Table 7 Colorful" w:uiPriority="52"/>
+    <w:lsdException w:name="Grid Table 1 Light Accent 1" w:uiPriority="46"/>
+    <w:lsdException w:name="Grid Table 2 Accent 1" w:uiPriority="47"/>
+    <w:lsdException w:name="Grid Table 3 Accent 1" w:uiPriority="48"/>
+    <w:lsdException w:name="Grid Table 4 Accent 1" w:uiPriority="49"/>
+    <w:lsdException w:name="Grid Table 5 Dark Accent 1" w:uiPriority="50"/>
+    <w:lsdException w:name="Grid Table 6 Colorful Accent 1" w:uiPriority="51"/>
+    <w:lsdException w:name="Grid Table 7 Colorful Accent 1" w:uiPriority="52"/>
+    <w:lsdException w:name="Grid Table 1 Light Accent 2" w:uiPriority="46"/>
+    <w:lsdException w:name="Grid Table 2 Accent 2" w:uiPriority="47"/>
+    <w:lsdException w:name="Grid Table 3 Accent 2" w:uiPriority="48"/>
+    <w:lsdException w:name="Grid Table 4 Accent 2" w:uiPriority="49"/>
+    <w:lsdException w:name="Grid Table 5 Dark Accent 2" w:uiPriority="50"/>
+    <w:lsdException w:name="Grid Table 6 Colorful Accent 2" w:uiPriority="51"/>
+    <w:lsdException w:name="Grid Table 7 Colorful Accent 2" w:uiPriority="52"/>
+    <w:lsdException w:name="Grid Table 1 Light Accent 3" w:uiPriority="46"/>
+    <w:lsdException w:name="Grid Table 2 Accent 3" w:uiPriority="47"/>
+    <w:lsdException w:name="Grid Table 3 Accent 3" w:uiPriority="48"/>
+    <w:lsdException w:name="Grid Table 4 Accent 3" w:uiPriority="49"/>
+    <w:lsdException w:name="Grid Table 5 Dark Accent 3" w:uiPriority="50"/>
+    <w:lsdException w:name="Grid Table 6 Colorful Accent 3" w:uiPriority="51"/>
+    <w:lsdException w:name="Grid Table 7 Colorful Accent 3" w:uiPriority="52"/>
+    <w:lsdException w:name="Grid Table 1 Light Accent 4" w:uiPriority="46"/>
+    <w:lsdException w:name="Grid Table 2 Accent 4" w:uiPriority="47"/>
+    <w:lsdException w:name="Grid Table 3 Accent 4" w:uiPriority="48"/>
+    <w:lsdException w:name="Grid Table 4 Accent 4" w:uiPriority="49"/>
+    <w:lsdException w:name="Grid Table 5 Dark Accent 4" w:uiPriority="50"/>
+    <w:lsdException w:name="Grid Table 6 Colorful Accent 4" w:uiPriority="51"/>
+    <w:lsdException w:name="Grid Table 7 Colorful Accent 4" w:uiPriority="52"/>
+    <w:lsdException w:name="Grid Table 1 Light Accent 5" w:uiPriority="46"/>
+    <w:lsdException w:name="Grid Table 2 Accent 5" w:uiPriority="47"/>
+    <w:lsdException w:name="Grid Table 3 Accent 5" w:uiPriority="48"/>
+    <w:lsdException w:name="Grid Table 4 Accent 5" w:uiPriority="49"/>
+    <w:lsdException w:name="Grid Table 5 Dark Accent 5" w:uiPriority="50"/>
+    <w:lsdException w:name="Grid Table 6 Colorful Accent 5" w:uiPriority="51"/>
+    <w:lsdException w:name="Grid Table 7 Colorful Accent 5" w:uiPriority="52"/>
+    <w:lsdException w:name="Grid Table 1 Light Accent 6" w:uiPriority="46"/>
+    <w:lsdException w:name="Grid Table 2 Accent 6" w:uiPriority="47"/>
+    <w:lsdException w:name="Grid Table 3 Accent 6" w:uiPriority="48"/>
+    <w:lsdException w:name="Grid Table 4 Accent 6" w:uiPriority="49"/>
+    <w:lsdException w:name="Grid Table 5 Dark Accent 6" w:uiPriority="50"/>
+    <w:lsdException w:name="Grid Table 6 Colorful Accent 6" w:uiPriority="51"/>
+    <w:lsdException w:name="Grid Table 7 Colorful Accent 6" w:uiPriority="52"/>
+    <w:lsdException w:name="List Table 1 Light" w:uiPriority="46"/>
+    <w:lsdException w:name="List Table 2" w:uiPriority="47"/>
+    <w:lsdException w:name="List Table 3" w:uiPriority="48"/>
+    <w:lsdException w:name="List Table 4" w:uiPriority="49"/>
+    <w:lsdException w:name="List Table 5 Dark" w:uiPriority="50"/>
+    <w:lsdException w:name="List Table 6 Colorful" w:uiPriority="51"/>
+    <w:lsdException w:name="List Table 7 Colorful" w:uiPriority="52"/>
+    <w:lsdException w:name="List Table 1 Light Accent 1" w:uiPriority="46"/>
+    <w:lsdException w:name="List Table 2 Accent 1" w:uiPriority="47"/>
+    <w:lsdException w:name="List Table 3 Accent 1" w:uiPriority="48"/>
+    <w:lsdException w:name="List Table 4 Accent 1" w:uiPriority="49"/>
+    <w:lsdException w:name="List Table 5 Dark Accent 1" w:uiPriority="50"/>
+    <w:lsdException w:name="List Table 6 Colorful Accent 1" w:uiPriority="51"/>
+    <w:lsdException w:name="List Table 7 Colorful Accent 1" w:uiPriority="52"/>
+    <w:lsdException w:name="List Table 1 Light Accent 2" w:uiPriority="46"/>
+    <w:lsdException w:name="List Table 2 Accent 2" w:uiPriority="47"/>
+    <w:lsdException w:name="List Table 3 Accent 2" w:uiPriority="48"/>
+    <w:lsdException w:name="List Table 4 Accent 2" w:uiPriority="49"/>
+    <w:lsdException w:name="List Table 5 Dark Accent 2" w:uiPriority="50"/>
+    <w:lsdException w:name="List Table 6 Colorful Accent 2" w:uiPriority="51"/>
+    <w:lsdException w:name="List Table 7 Colorful Accent 2" w:uiPriority="52"/>
+    <w:lsdException w:name="List Table 1 Light Accent 3" w:uiPriority="46"/>
+    <w:lsdException w:name="List Table 2 Accent 3" w:uiPriority="47"/>
+    <w:lsdException w:name="List Table 3 Accent 3" w:uiPriority="48"/>
+    <w:lsdException w:name="List Table 4 Accent 3" w:uiPriority="49"/>
+    <w:lsdException w:name="List Table 5 Dark Accent 3" w:uiPriority="50"/>
+    <w:lsdException w:name="List Table 6 Colorful Accent 3" w:uiPriority="51"/>
+    <w:lsdException w:name="List Table 7 Colorful Accent 3" w:uiPriority="52"/>
+    <w:lsdException w:name="List Table 1 Light Accent 4" w:uiPriority="46"/>
+    <w:lsdException w:name="List Table 2 Accent 4" w:uiPriority="47"/>
+    <w:lsdException w:name="List Table 3 Accent 4" w:uiPriority="48"/>
+    <w:lsdException w:name="List Table 4 Accent 4" w:uiPriority="49"/>
+    <w:lsdException w:name="List Table 5 Dark Accent 4" w:uiPriority="50"/>
+    <w:lsdException w:name="List Table 6 Colorful Accent 4" w:uiPriority="51"/>
+    <w:lsdException w:name="List Table 7 Colorful Accent 4" w:uiPriority="52"/>
+    <w:lsdException w:name="List Table 1 Light Accent 5" w:uiPriority="46"/>
+    <w:lsdException w:name="List Table 2 Accent 5" w:uiPriority="47"/>
+    <w:lsdException w:name="List Table 3 Accent 5" w:uiPriority="48"/>
+    <w:lsdException w:name="List Table 4 Accent 5" w:uiPriority="49"/>
+    <w:lsdException w:name="List Table 5 Dark Accent 5" w:uiPriority="50"/>
+    <w:lsdException w:name="List Table 6 Colorful Accent 5" w:uiPriority="51"/>
+    <w:lsdException w:name="List Table 7 Colorful Accent 5" w:uiPriority="52"/>
+    <w:lsdException w:name="List Table 1 Light Accent 6" w:uiPriority="46"/>
+    <w:lsdException w:name="List Table 2 Accent 6" w:uiPriority="47"/>
+    <w:lsdException w:name="List Table 3 Accent 6" w:uiPriority="48"/>
+    <w:lsdException w:name="List Table 4 Accent 6" w:uiPriority="49"/>
+    <w:lsdException w:name="List Table 5 Dark Accent 6" w:uiPriority="50"/>
+    <w:lsdException w:name="List Table 6 Colorful Accent 6" w:uiPriority="51"/>
+    <w:lsdException w:name="List Table 7 Colorful Accent 6" w:uiPriority="52"/>
+    <w:lsdException w:name="Mention" w:semiHidden="1" w:unhideWhenUsed="1"/>
+    <w:lsdException w:name="Smart Hyperlink" w:semiHidden="1" w:unhideWhenUsed="1"/>
+    <w:lsdException w:name="Hashtag" w:semiHidden="1" w:unhideWhenUsed="1"/>
+    <w:lsdException w:name="Unresolved Mention" w:semiHidden="1" w:unhideWhenUsed="1"/>
+    <w:lsdException w:name="Smart Link" w:semiHidden="1" w:unhideWhenUsed="1"/>
   </w:latentStyles>
   <w:style w:type="paragraph" w:default="1" w:styleId="Normal">
     <w:name w:val="Normal"/>
@@ -1323,7 +1595,6 @@
     <w:uiPriority w:val="99"/>
     <w:semiHidden/>
     <w:unhideWhenUsed/>
-    <w:qFormat/>
     <w:tblPr>
       <w:tblInd w:w="0" w:type="dxa"/>
       <w:tblCellMar>
@@ -1513,7 +1784,6 @@
       <w:spacing w:after="0" w:line="240" w:lineRule="auto"/>
     </w:pPr>
     <w:tblPr>
-      <w:tblInd w:w="0" w:type="dxa"/>
       <w:tblBorders>
         <w:top w:val="single" w:sz="4" w:space="0" w:color="auto"/>
         <w:left w:val="single" w:sz="4" w:space="0" w:color="auto"/>
@@ -1522,12 +1792,6 @@
         <w:insideH w:val="single" w:sz="4" w:space="0" w:color="auto"/>
         <w:insideV w:val="single" w:sz="4" w:space="0" w:color="auto"/>
       </w:tblBorders>
-      <w:tblCellMar>
-        <w:top w:w="0" w:type="dxa"/>
-        <w:left w:w="108" w:type="dxa"/>
-        <w:bottom w:w="0" w:type="dxa"/>
-        <w:right w:w="108" w:type="dxa"/>
-      </w:tblCellMar>
     </w:tblPr>
   </w:style>
   <w:style w:type="character" w:styleId="PlaceholderText">
@@ -1586,7 +1850,7 @@
 </file>
 
 <file path=word/glossary/document.xml><?xml version="1.0" encoding="utf-8"?>
-<w:glossaryDocument xmlns:ve="http://schemas.openxmlformats.org/markup-compatibility/2006" xmlns:o="urn:schemas-microsoft-com:office:office" xmlns:r="http://schemas.openxmlformats.org/officeDocument/2006/relationships" xmlns:m="http://schemas.openxmlformats.org/officeDocument/2006/math" xmlns:v="urn:schemas-microsoft-com:vml" xmlns:wp="http://schemas.openxmlformats.org/drawingml/2006/wordprocessingDrawing" xmlns:w10="urn:schemas-microsoft-com:office:word" xmlns:w="http://schemas.openxmlformats.org/wordprocessingml/2006/main" xmlns:wne="http://schemas.microsoft.com/office/word/2006/wordml">
+<w:glossaryDocument xmlns:wpc="http://schemas.microsoft.com/office/word/2010/wordprocessingCanvas" xmlns:cx="http://schemas.microsoft.com/office/drawing/2014/chartex" xmlns:cx1="http://schemas.microsoft.com/office/drawing/2015/9/8/chartex" xmlns:cx2="http://schemas.microsoft.com/office/drawing/2015/10/21/chartex" xmlns:cx3="http://schemas.microsoft.com/office/drawing/2016/5/9/chartex" xmlns:cx4="http://schemas.microsoft.com/office/drawing/2016/5/10/chartex" xmlns:cx5="http://schemas.microsoft.com/office/drawing/2016/5/11/chartex" xmlns:cx6="http://schemas.microsoft.com/office/drawing/2016/5/12/chartex" xmlns:cx7="http://schemas.microsoft.com/office/drawing/2016/5/13/chartex" xmlns:cx8="http://schemas.microsoft.com/office/drawing/2016/5/14/chartex" xmlns:mc="http://schemas.openxmlformats.org/markup-compatibility/2006" xmlns:aink="http://schemas.microsoft.com/office/drawing/2016/ink" xmlns:am3d="http://schemas.microsoft.com/office/drawing/2017/model3d" xmlns:o="urn:schemas-microsoft-com:office:office" xmlns:oel="http://schemas.microsoft.com/office/2019/extlst" xmlns:r="http://schemas.openxmlformats.org/officeDocument/2006/relationships" xmlns:m="http://schemas.openxmlformats.org/officeDocument/2006/math" xmlns:v="urn:schemas-microsoft-com:vml" xmlns:wp14="http://schemas.microsoft.com/office/word/2010/wordprocessingDrawing" xmlns:wp="http://schemas.openxmlformats.org/drawingml/2006/wordprocessingDrawing" xmlns:w10="urn:schemas-microsoft-com:office:word" xmlns:w="http://schemas.openxmlformats.org/wordprocessingml/2006/main" xmlns:w14="http://schemas.microsoft.com/office/word/2010/wordml" xmlns:w15="http://schemas.microsoft.com/office/word/2012/wordml" xmlns:w16cex="http://schemas.microsoft.com/office/word/2018/wordml/cex" xmlns:w16cid="http://schemas.microsoft.com/office/word/2016/wordml/cid" xmlns:w16="http://schemas.microsoft.com/office/word/2018/wordml" xmlns:w16sdtdh="http://schemas.microsoft.com/office/word/2020/wordml/sdtdatahash" xmlns:w16se="http://schemas.microsoft.com/office/word/2015/wordml/symex" xmlns:wpg="http://schemas.microsoft.com/office/word/2010/wordprocessingGroup" xmlns:wpi="http://schemas.microsoft.com/office/word/2010/wordprocessingInk" xmlns:wne="http://schemas.microsoft.com/office/word/2006/wordml" xmlns:wps="http://schemas.microsoft.com/office/word/2010/wordprocessingShape" mc:Ignorable="w14 w15 w16se w16cid w16 w16cex w16sdtdh wp14">
   <w:docParts>
     <w:docPart>
       <w:docPartPr>
@@ -1701,7 +1965,7 @@
 </file>
 
 <file path=word/glossary/fontTable.xml><?xml version="1.0" encoding="utf-8"?>
-<w:fonts xmlns:r="http://schemas.openxmlformats.org/officeDocument/2006/relationships" xmlns:w="http://schemas.openxmlformats.org/wordprocessingml/2006/main">
+<w:fonts xmlns:mc="http://schemas.openxmlformats.org/markup-compatibility/2006" xmlns:r="http://schemas.openxmlformats.org/officeDocument/2006/relationships" xmlns:w="http://schemas.openxmlformats.org/wordprocessingml/2006/main" xmlns:w14="http://schemas.microsoft.com/office/word/2010/wordml" xmlns:w15="http://schemas.microsoft.com/office/word/2012/wordml" xmlns:w16cex="http://schemas.microsoft.com/office/word/2018/wordml/cex" xmlns:w16cid="http://schemas.microsoft.com/office/word/2016/wordml/cid" xmlns:w16="http://schemas.microsoft.com/office/word/2018/wordml" xmlns:w16sdtdh="http://schemas.microsoft.com/office/word/2020/wordml/sdtdatahash" xmlns:w16se="http://schemas.microsoft.com/office/word/2015/wordml/symex" mc:Ignorable="w14 w15 w16se w16cid w16 w16cex w16sdtdh">
   <w:font w:name="Calibri">
     <w:panose1 w:val="020F0502020204030204"/>
     <w:charset w:val="00"/>
@@ -1710,7 +1974,8 @@
     <w:sig w:usb0="E4002EFF" w:usb1="C000247B" w:usb2="00000009" w:usb3="00000000" w:csb0="000001FF" w:csb1="00000000"/>
   </w:font>
   <w:font w:name="Mangal">
-    <w:panose1 w:val="02040503050203030202"/>
+    <w:altName w:val="Nirmala UI"/>
+    <w:panose1 w:val="00000400000000000000"/>
     <w:charset w:val="00"/>
     <w:family w:val="roman"/>
     <w:pitch w:val="variable"/>
@@ -1734,9 +1999,8 @@
     <w:panose1 w:val="020B0604030504040204"/>
     <w:charset w:val="00"/>
     <w:family w:val="swiss"/>
-    <w:notTrueType/>
     <w:pitch w:val="variable"/>
-    <w:sig w:usb0="00000003" w:usb1="00000000" w:usb2="00000000" w:usb3="00000000" w:csb0="00000001" w:csb1="00000000"/>
+    <w:sig w:usb0="E1002EFF" w:usb1="C000605B" w:usb2="00000029" w:usb3="00000000" w:csb0="000101FF" w:csb1="00000000"/>
   </w:font>
   <w:font w:name="Algerian">
     <w:panose1 w:val="04020705040A02060702"/>
@@ -1745,26 +2009,29 @@
     <w:pitch w:val="variable"/>
     <w:sig w:usb0="00000003" w:usb1="00000000" w:usb2="00000000" w:usb3="00000000" w:csb0="00000001" w:csb1="00000000"/>
   </w:font>
-  <w:font w:name="Cambria">
-    <w:panose1 w:val="02040503050406030204"/>
+  <w:font w:name="Calibri Light">
+    <w:panose1 w:val="020F0302020204030204"/>
     <w:charset w:val="00"/>
-    <w:family w:val="roman"/>
+    <w:family w:val="swiss"/>
     <w:pitch w:val="variable"/>
-    <w:sig w:usb0="E00006FF" w:usb1="420024FF" w:usb2="02000000" w:usb3="00000000" w:csb0="0000019F" w:csb1="00000000"/>
+    <w:sig w:usb0="E4002EFF" w:usb1="C000247B" w:usb2="00000009" w:usb3="00000000" w:csb0="000001FF" w:csb1="00000000"/>
   </w:font>
 </w:fonts>
 </file>
 
 <file path=word/glossary/settings.xml><?xml version="1.0" encoding="utf-8"?>
-<w:settings xmlns:o="urn:schemas-microsoft-com:office:office" xmlns:r="http://schemas.openxmlformats.org/officeDocument/2006/relationships" xmlns:m="http://schemas.openxmlformats.org/officeDocument/2006/math" xmlns:v="urn:schemas-microsoft-com:vml" xmlns:w10="urn:schemas-microsoft-com:office:word" xmlns:w="http://schemas.openxmlformats.org/wordprocessingml/2006/main" xmlns:sl="http://schemas.openxmlformats.org/schemaLibrary/2006/main">
+<w:settings xmlns:mc="http://schemas.openxmlformats.org/markup-compatibility/2006" xmlns:o="urn:schemas-microsoft-com:office:office" xmlns:r="http://schemas.openxmlformats.org/officeDocument/2006/relationships" xmlns:m="http://schemas.openxmlformats.org/officeDocument/2006/math" xmlns:v="urn:schemas-microsoft-com:vml" xmlns:w10="urn:schemas-microsoft-com:office:word" xmlns:w="http://schemas.openxmlformats.org/wordprocessingml/2006/main" xmlns:w14="http://schemas.microsoft.com/office/word/2010/wordml" xmlns:w15="http://schemas.microsoft.com/office/word/2012/wordml" xmlns:w16cex="http://schemas.microsoft.com/office/word/2018/wordml/cex" xmlns:w16cid="http://schemas.microsoft.com/office/word/2016/wordml/cid" xmlns:w16="http://schemas.microsoft.com/office/word/2018/wordml" xmlns:w16sdtdh="http://schemas.microsoft.com/office/word/2020/wordml/sdtdatahash" xmlns:w16se="http://schemas.microsoft.com/office/word/2015/wordml/symex" xmlns:sl="http://schemas.openxmlformats.org/schemaLibrary/2006/main" mc:Ignorable="w14 w15 w16se w16cid w16 w16cex w16sdtdh">
   <w:view w:val="normal"/>
   <w:defaultTabStop w:val="720"/>
   <w:characterSpacingControl w:val="doNotCompress"/>
   <w:compat>
     <w:useFELayout/>
+    <w:compatSetting w:name="compatibilityMode" w:uri="http://schemas.microsoft.com/office/word" w:val="12"/>
+    <w:compatSetting w:name="useWord2013TrackBottomHyphenation" w:uri="http://schemas.microsoft.com/office/word" w:val="1"/>
   </w:compat>
   <w:rsids>
     <w:rsidRoot w:val="008F751C"/>
+    <w:rsid w:val="007E1D8A"/>
     <w:rsid w:val="008F751C"/>
     <w:rsid w:val="00AA0820"/>
     <w:rsid w:val="00F5667F"/>
@@ -1790,7 +2057,7 @@
 </file>
 
 <file path=word/glossary/styles.xml><?xml version="1.0" encoding="utf-8"?>
-<w:styles xmlns:r="http://schemas.openxmlformats.org/officeDocument/2006/relationships" xmlns:w="http://schemas.openxmlformats.org/wordprocessingml/2006/main">
+<w:styles xmlns:mc="http://schemas.openxmlformats.org/markup-compatibility/2006" xmlns:r="http://schemas.openxmlformats.org/officeDocument/2006/relationships" xmlns:w="http://schemas.openxmlformats.org/wordprocessingml/2006/main" xmlns:w14="http://schemas.microsoft.com/office/word/2010/wordml" xmlns:w15="http://schemas.microsoft.com/office/word/2012/wordml" xmlns:w16cex="http://schemas.microsoft.com/office/word/2018/wordml/cex" xmlns:w16cid="http://schemas.microsoft.com/office/word/2016/wordml/cid" xmlns:w16="http://schemas.microsoft.com/office/word/2018/wordml" xmlns:w16sdtdh="http://schemas.microsoft.com/office/word/2020/wordml/sdtdatahash" xmlns:w16se="http://schemas.microsoft.com/office/word/2015/wordml/symex" mc:Ignorable="w14 w15 w16se w16cid w16 w16cex w16sdtdh">
   <w:docDefaults>
     <w:rPrDefault>
       <w:rPr>
@@ -1807,144 +2074,383 @@
       </w:pPr>
     </w:pPrDefault>
   </w:docDefaults>
-  <w:latentStyles w:defLockedState="0" w:defUIPriority="99" w:defSemiHidden="1" w:defUnhideWhenUsed="1" w:defQFormat="0" w:count="267">
-    <w:lsdException w:name="Normal" w:semiHidden="0" w:uiPriority="0" w:unhideWhenUsed="0" w:qFormat="1"/>
-    <w:lsdException w:name="heading 1" w:semiHidden="0" w:uiPriority="9" w:unhideWhenUsed="0" w:qFormat="1"/>
-    <w:lsdException w:name="heading 2" w:uiPriority="9" w:qFormat="1"/>
-    <w:lsdException w:name="heading 3" w:uiPriority="9" w:qFormat="1"/>
-    <w:lsdException w:name="heading 4" w:uiPriority="9" w:qFormat="1"/>
-    <w:lsdException w:name="heading 5" w:uiPriority="9" w:qFormat="1"/>
-    <w:lsdException w:name="heading 6" w:uiPriority="9" w:qFormat="1"/>
-    <w:lsdException w:name="heading 7" w:uiPriority="9" w:qFormat="1"/>
-    <w:lsdException w:name="heading 8" w:uiPriority="9" w:qFormat="1"/>
-    <w:lsdException w:name="heading 9" w:uiPriority="9" w:qFormat="1"/>
-    <w:lsdException w:name="toc 1" w:uiPriority="39"/>
-    <w:lsdException w:name="toc 2" w:uiPriority="39"/>
-    <w:lsdException w:name="toc 3" w:uiPriority="39"/>
-    <w:lsdException w:name="toc 4" w:uiPriority="39"/>
-    <w:lsdException w:name="toc 5" w:uiPriority="39"/>
-    <w:lsdException w:name="toc 6" w:uiPriority="39"/>
-    <w:lsdException w:name="toc 7" w:uiPriority="39"/>
-    <w:lsdException w:name="toc 8" w:uiPriority="39"/>
-    <w:lsdException w:name="toc 9" w:uiPriority="39"/>
-    <w:lsdException w:name="caption" w:uiPriority="35" w:qFormat="1"/>
-    <w:lsdException w:name="Title" w:semiHidden="0" w:uiPriority="10" w:unhideWhenUsed="0" w:qFormat="1"/>
-    <w:lsdException w:name="Default Paragraph Font" w:uiPriority="1"/>
-    <w:lsdException w:name="Subtitle" w:semiHidden="0" w:uiPriority="2" w:unhideWhenUsed="0" w:qFormat="1"/>
-    <w:lsdException w:name="Strong" w:semiHidden="0" w:uiPriority="22" w:unhideWhenUsed="0" w:qFormat="1"/>
-    <w:lsdException w:name="Emphasis" w:semiHidden="0" w:uiPriority="20" w:unhideWhenUsed="0" w:qFormat="1"/>
-    <w:lsdException w:name="Table Grid" w:semiHidden="0" w:uiPriority="39" w:unhideWhenUsed="0"/>
-    <w:lsdException w:name="Placeholder Text" w:unhideWhenUsed="0"/>
-    <w:lsdException w:name="No Spacing" w:semiHidden="0" w:uiPriority="1" w:unhideWhenUsed="0" w:qFormat="1"/>
-    <w:lsdException w:name="Light Shading" w:semiHidden="0" w:uiPriority="60" w:unhideWhenUsed="0"/>
-    <w:lsdException w:name="Light List" w:semiHidden="0" w:uiPriority="61" w:unhideWhenUsed="0"/>
-    <w:lsdException w:name="Light Grid" w:semiHidden="0" w:uiPriority="62" w:unhideWhenUsed="0"/>
-    <w:lsdException w:name="Medium Shading 1" w:semiHidden="0" w:uiPriority="63" w:unhideWhenUsed="0"/>
-    <w:lsdException w:name="Medium Shading 2" w:semiHidden="0" w:uiPriority="64" w:unhideWhenUsed="0"/>
-    <w:lsdException w:name="Medium List 1" w:semiHidden="0" w:uiPriority="65" w:unhideWhenUsed="0"/>
-    <w:lsdException w:name="Medium List 2" w:semiHidden="0" w:uiPriority="66" w:unhideWhenUsed="0"/>
-    <w:lsdException w:name="Medium Grid 1" w:semiHidden="0" w:uiPriority="67" w:unhideWhenUsed="0"/>
-    <w:lsdException w:name="Medium Grid 2" w:semiHidden="0" w:uiPriority="68" w:unhideWhenUsed="0"/>
-    <w:lsdException w:name="Medium Grid 3" w:semiHidden="0" w:uiPriority="69" w:unhideWhenUsed="0"/>
-    <w:lsdException w:name="Dark List" w:semiHidden="0" w:uiPriority="70" w:unhideWhenUsed="0"/>
-    <w:lsdException w:name="Colorful Shading" w:semiHidden="0" w:uiPriority="71" w:unhideWhenUsed="0"/>
-    <w:lsdException w:name="Colorful List" w:semiHidden="0" w:uiPriority="72" w:unhideWhenUsed="0"/>
-    <w:lsdException w:name="Colorful Grid" w:semiHidden="0" w:uiPriority="73" w:unhideWhenUsed="0"/>
-    <w:lsdException w:name="Light Shading Accent 1" w:semiHidden="0" w:uiPriority="60" w:unhideWhenUsed="0"/>
-    <w:lsdException w:name="Light List Accent 1" w:semiHidden="0" w:uiPriority="61" w:unhideWhenUsed="0"/>
-    <w:lsdException w:name="Light Grid Accent 1" w:semiHidden="0" w:uiPriority="62" w:unhideWhenUsed="0"/>
-    <w:lsdException w:name="Medium Shading 1 Accent 1" w:semiHidden="0" w:uiPriority="63" w:unhideWhenUsed="0"/>
-    <w:lsdException w:name="Medium Shading 2 Accent 1" w:semiHidden="0" w:uiPriority="64" w:unhideWhenUsed="0"/>
-    <w:lsdException w:name="Medium List 1 Accent 1" w:semiHidden="0" w:uiPriority="65" w:unhideWhenUsed="0"/>
-    <w:lsdException w:name="Revision" w:unhideWhenUsed="0"/>
-    <w:lsdException w:name="List Paragraph" w:semiHidden="0" w:uiPriority="34" w:unhideWhenUsed="0" w:qFormat="1"/>
-    <w:lsdException w:name="Quote" w:semiHidden="0" w:uiPriority="29" w:unhideWhenUsed="0" w:qFormat="1"/>
-    <w:lsdException w:name="Intense Quote" w:semiHidden="0" w:uiPriority="30" w:unhideWhenUsed="0" w:qFormat="1"/>
-    <w:lsdException w:name="Medium List 2 Accent 1" w:semiHidden="0" w:uiPriority="66" w:unhideWhenUsed="0"/>
-    <w:lsdException w:name="Medium Grid 1 Accent 1" w:semiHidden="0" w:uiPriority="67" w:unhideWhenUsed="0"/>
-    <w:lsdException w:name="Medium Grid 2 Accent 1" w:semiHidden="0" w:uiPriority="68" w:unhideWhenUsed="0"/>
-    <w:lsdException w:name="Medium Grid 3 Accent 1" w:semiHidden="0" w:uiPriority="69" w:unhideWhenUsed="0"/>
-    <w:lsdException w:name="Dark List Accent 1" w:semiHidden="0" w:uiPriority="70" w:unhideWhenUsed="0"/>
-    <w:lsdException w:name="Colorful Shading Accent 1" w:semiHidden="0" w:uiPriority="71" w:unhideWhenUsed="0"/>
-    <w:lsdException w:name="Colorful List Accent 1" w:semiHidden="0" w:uiPriority="72" w:unhideWhenUsed="0"/>
-    <w:lsdException w:name="Colorful Grid Accent 1" w:semiHidden="0" w:uiPriority="73" w:unhideWhenUsed="0"/>
-    <w:lsdException w:name="Light Shading Accent 2" w:semiHidden="0" w:uiPriority="60" w:unhideWhenUsed="0"/>
-    <w:lsdException w:name="Light List Accent 2" w:semiHidden="0" w:uiPriority="61" w:unhideWhenUsed="0"/>
-    <w:lsdException w:name="Light Grid Accent 2" w:semiHidden="0" w:uiPriority="62" w:unhideWhenUsed="0"/>
-    <w:lsdException w:name="Medium Shading 1 Accent 2" w:semiHidden="0" w:uiPriority="63" w:unhideWhenUsed="0"/>
-    <w:lsdException w:name="Medium Shading 2 Accent 2" w:semiHidden="0" w:uiPriority="64" w:unhideWhenUsed="0"/>
-    <w:lsdException w:name="Medium List 1 Accent 2" w:semiHidden="0" w:uiPriority="65" w:unhideWhenUsed="0"/>
-    <w:lsdException w:name="Medium List 2 Accent 2" w:semiHidden="0" w:uiPriority="66" w:unhideWhenUsed="0"/>
-    <w:lsdException w:name="Medium Grid 1 Accent 2" w:semiHidden="0" w:uiPriority="67" w:unhideWhenUsed="0"/>
-    <w:lsdException w:name="Medium Grid 2 Accent 2" w:semiHidden="0" w:uiPriority="68" w:unhideWhenUsed="0"/>
-    <w:lsdException w:name="Medium Grid 3 Accent 2" w:semiHidden="0" w:uiPriority="69" w:unhideWhenUsed="0"/>
-    <w:lsdException w:name="Dark List Accent 2" w:semiHidden="0" w:uiPriority="70" w:unhideWhenUsed="0"/>
-    <w:lsdException w:name="Colorful Shading Accent 2" w:semiHidden="0" w:uiPriority="71" w:unhideWhenUsed="0"/>
-    <w:lsdException w:name="Colorful List Accent 2" w:semiHidden="0" w:uiPriority="72" w:unhideWhenUsed="0"/>
-    <w:lsdException w:name="Colorful Grid Accent 2" w:semiHidden="0" w:uiPriority="73" w:unhideWhenUsed="0"/>
-    <w:lsdException w:name="Light Shading Accent 3" w:semiHidden="0" w:uiPriority="60" w:unhideWhenUsed="0"/>
-    <w:lsdException w:name="Light List Accent 3" w:semiHidden="0" w:uiPriority="61" w:unhideWhenUsed="0"/>
-    <w:lsdException w:name="Light Grid Accent 3" w:semiHidden="0" w:uiPriority="62" w:unhideWhenUsed="0"/>
-    <w:lsdException w:name="Medium Shading 1 Accent 3" w:semiHidden="0" w:uiPriority="63" w:unhideWhenUsed="0"/>
-    <w:lsdException w:name="Medium Shading 2 Accent 3" w:semiHidden="0" w:uiPriority="64" w:unhideWhenUsed="0"/>
-    <w:lsdException w:name="Medium List 1 Accent 3" w:semiHidden="0" w:uiPriority="65" w:unhideWhenUsed="0"/>
-    <w:lsdException w:name="Medium List 2 Accent 3" w:semiHidden="0" w:uiPriority="66" w:unhideWhenUsed="0"/>
-    <w:lsdException w:name="Medium Grid 1 Accent 3" w:semiHidden="0" w:uiPriority="67" w:unhideWhenUsed="0"/>
-    <w:lsdException w:name="Medium Grid 2 Accent 3" w:semiHidden="0" w:uiPriority="68" w:unhideWhenUsed="0"/>
-    <w:lsdException w:name="Medium Grid 3 Accent 3" w:semiHidden="0" w:uiPriority="69" w:unhideWhenUsed="0"/>
-    <w:lsdException w:name="Dark List Accent 3" w:semiHidden="0" w:uiPriority="70" w:unhideWhenUsed="0"/>
-    <w:lsdException w:name="Colorful Shading Accent 3" w:semiHidden="0" w:uiPriority="71" w:unhideWhenUsed="0"/>
-    <w:lsdException w:name="Colorful List Accent 3" w:semiHidden="0" w:uiPriority="72" w:unhideWhenUsed="0"/>
-    <w:lsdException w:name="Colorful Grid Accent 3" w:semiHidden="0" w:uiPriority="73" w:unhideWhenUsed="0"/>
-    <w:lsdException w:name="Light Shading Accent 4" w:semiHidden="0" w:uiPriority="60" w:unhideWhenUsed="0"/>
-    <w:lsdException w:name="Light List Accent 4" w:semiHidden="0" w:uiPriority="61" w:unhideWhenUsed="0"/>
-    <w:lsdException w:name="Light Grid Accent 4" w:semiHidden="0" w:uiPriority="62" w:unhideWhenUsed="0"/>
-    <w:lsdException w:name="Medium Shading 1 Accent 4" w:semiHidden="0" w:uiPriority="63" w:unhideWhenUsed="0"/>
-    <w:lsdException w:name="Medium Shading 2 Accent 4" w:semiHidden="0" w:uiPriority="64" w:unhideWhenUsed="0"/>
-    <w:lsdException w:name="Medium List 1 Accent 4" w:semiHidden="0" w:uiPriority="65" w:unhideWhenUsed="0"/>
-    <w:lsdException w:name="Medium List 2 Accent 4" w:semiHidden="0" w:uiPriority="66" w:unhideWhenUsed="0"/>
-    <w:lsdException w:name="Medium Grid 1 Accent 4" w:semiHidden="0" w:uiPriority="67" w:unhideWhenUsed="0"/>
-    <w:lsdException w:name="Medium Grid 2 Accent 4" w:semiHidden="0" w:uiPriority="68" w:unhideWhenUsed="0"/>
-    <w:lsdException w:name="Medium Grid 3 Accent 4" w:semiHidden="0" w:uiPriority="69" w:unhideWhenUsed="0"/>
-    <w:lsdException w:name="Dark List Accent 4" w:semiHidden="0" w:uiPriority="70" w:unhideWhenUsed="0"/>
-    <w:lsdException w:name="Colorful Shading Accent 4" w:semiHidden="0" w:uiPriority="71" w:unhideWhenUsed="0"/>
-    <w:lsdException w:name="Colorful List Accent 4" w:semiHidden="0" w:uiPriority="72" w:unhideWhenUsed="0"/>
-    <w:lsdException w:name="Colorful Grid Accent 4" w:semiHidden="0" w:uiPriority="73" w:unhideWhenUsed="0"/>
-    <w:lsdException w:name="Light Shading Accent 5" w:semiHidden="0" w:uiPriority="60" w:unhideWhenUsed="0"/>
-    <w:lsdException w:name="Light List Accent 5" w:semiHidden="0" w:uiPriority="61" w:unhideWhenUsed="0"/>
-    <w:lsdException w:name="Light Grid Accent 5" w:semiHidden="0" w:uiPriority="62" w:unhideWhenUsed="0"/>
-    <w:lsdException w:name="Medium Shading 1 Accent 5" w:semiHidden="0" w:uiPriority="63" w:unhideWhenUsed="0"/>
-    <w:lsdException w:name="Medium Shading 2 Accent 5" w:semiHidden="0" w:uiPriority="64" w:unhideWhenUsed="0"/>
-    <w:lsdException w:name="Medium List 1 Accent 5" w:semiHidden="0" w:uiPriority="65" w:unhideWhenUsed="0"/>
-    <w:lsdException w:name="Medium List 2 Accent 5" w:semiHidden="0" w:uiPriority="66" w:unhideWhenUsed="0"/>
-    <w:lsdException w:name="Medium Grid 1 Accent 5" w:semiHidden="0" w:uiPriority="67" w:unhideWhenUsed="0"/>
-    <w:lsdException w:name="Medium Grid 2 Accent 5" w:semiHidden="0" w:uiPriority="68" w:unhideWhenUsed="0"/>
-    <w:lsdException w:name="Medium Grid 3 Accent 5" w:semiHidden="0" w:uiPriority="69" w:unhideWhenUsed="0"/>
-    <w:lsdException w:name="Dark List Accent 5" w:semiHidden="0" w:uiPriority="70" w:unhideWhenUsed="0"/>
-    <w:lsdException w:name="Colorful Shading Accent 5" w:semiHidden="0" w:uiPriority="71" w:unhideWhenUsed="0"/>
-    <w:lsdException w:name="Colorful List Accent 5" w:semiHidden="0" w:uiPriority="72" w:unhideWhenUsed="0"/>
-    <w:lsdException w:name="Colorful Grid Accent 5" w:semiHidden="0" w:uiPriority="73" w:unhideWhenUsed="0"/>
-    <w:lsdException w:name="Light Shading Accent 6" w:semiHidden="0" w:uiPriority="60" w:unhideWhenUsed="0"/>
-    <w:lsdException w:name="Light List Accent 6" w:semiHidden="0" w:uiPriority="61" w:unhideWhenUsed="0"/>
-    <w:lsdException w:name="Light Grid Accent 6" w:semiHidden="0" w:uiPriority="62" w:unhideWhenUsed="0"/>
-    <w:lsdException w:name="Medium Shading 1 Accent 6" w:semiHidden="0" w:uiPriority="63" w:unhideWhenUsed="0"/>
-    <w:lsdException w:name="Medium Shading 2 Accent 6" w:semiHidden="0" w:uiPriority="64" w:unhideWhenUsed="0"/>
-    <w:lsdException w:name="Medium List 1 Accent 6" w:semiHidden="0" w:uiPriority="65" w:unhideWhenUsed="0"/>
-    <w:lsdException w:name="Medium List 2 Accent 6" w:semiHidden="0" w:uiPriority="66" w:unhideWhenUsed="0"/>
-    <w:lsdException w:name="Medium Grid 1 Accent 6" w:semiHidden="0" w:uiPriority="67" w:unhideWhenUsed="0"/>
-    <w:lsdException w:name="Medium Grid 2 Accent 6" w:semiHidden="0" w:uiPriority="68" w:unhideWhenUsed="0"/>
-    <w:lsdException w:name="Medium Grid 3 Accent 6" w:semiHidden="0" w:uiPriority="69" w:unhideWhenUsed="0"/>
-    <w:lsdException w:name="Dark List Accent 6" w:semiHidden="0" w:uiPriority="70" w:unhideWhenUsed="0"/>
-    <w:lsdException w:name="Colorful Shading Accent 6" w:semiHidden="0" w:uiPriority="71" w:unhideWhenUsed="0"/>
-    <w:lsdException w:name="Colorful List Accent 6" w:semiHidden="0" w:uiPriority="72" w:unhideWhenUsed="0"/>
-    <w:lsdException w:name="Colorful Grid Accent 6" w:semiHidden="0" w:uiPriority="73" w:unhideWhenUsed="0"/>
-    <w:lsdException w:name="Subtle Emphasis" w:semiHidden="0" w:uiPriority="19" w:unhideWhenUsed="0" w:qFormat="1"/>
-    <w:lsdException w:name="Intense Emphasis" w:semiHidden="0" w:uiPriority="21" w:unhideWhenUsed="0" w:qFormat="1"/>
-    <w:lsdException w:name="Subtle Reference" w:semiHidden="0" w:uiPriority="31" w:unhideWhenUsed="0" w:qFormat="1"/>
-    <w:lsdException w:name="Intense Reference" w:semiHidden="0" w:uiPriority="32" w:unhideWhenUsed="0" w:qFormat="1"/>
-    <w:lsdException w:name="Book Title" w:semiHidden="0" w:uiPriority="33" w:unhideWhenUsed="0" w:qFormat="1"/>
-    <w:lsdException w:name="Bibliography" w:uiPriority="37"/>
-    <w:lsdException w:name="TOC Heading" w:uiPriority="39" w:qFormat="1"/>
+  <w:latentStyles w:defLockedState="0" w:defUIPriority="99" w:defSemiHidden="0" w:defUnhideWhenUsed="0" w:defQFormat="0" w:count="376">
+    <w:lsdException w:name="Normal" w:uiPriority="0" w:qFormat="1"/>
+    <w:lsdException w:name="heading 1" w:uiPriority="9" w:qFormat="1"/>
+    <w:lsdException w:name="heading 2" w:semiHidden="1" w:uiPriority="9" w:unhideWhenUsed="1" w:qFormat="1"/>
+    <w:lsdException w:name="heading 3" w:semiHidden="1" w:uiPriority="9" w:unhideWhenUsed="1" w:qFormat="1"/>
+    <w:lsdException w:name="heading 4" w:semiHidden="1" w:uiPriority="9" w:unhideWhenUsed="1" w:qFormat="1"/>
+    <w:lsdException w:name="heading 5" w:semiHidden="1" w:uiPriority="9" w:unhideWhenUsed="1" w:qFormat="1"/>
+    <w:lsdException w:name="heading 6" w:semiHidden="1" w:uiPriority="9" w:unhideWhenUsed="1" w:qFormat="1"/>
+    <w:lsdException w:name="heading 7" w:semiHidden="1" w:uiPriority="9" w:unhideWhenUsed="1" w:qFormat="1"/>
+    <w:lsdException w:name="heading 8" w:semiHidden="1" w:uiPriority="9" w:unhideWhenUsed="1" w:qFormat="1"/>
+    <w:lsdException w:name="heading 9" w:semiHidden="1" w:uiPriority="9" w:unhideWhenUsed="1" w:qFormat="1"/>
+    <w:lsdException w:name="index 1" w:semiHidden="1" w:unhideWhenUsed="1"/>
+    <w:lsdException w:name="index 2" w:semiHidden="1" w:unhideWhenUsed="1"/>
+    <w:lsdException w:name="index 3" w:semiHidden="1" w:unhideWhenUsed="1"/>
+    <w:lsdException w:name="index 4" w:semiHidden="1" w:unhideWhenUsed="1"/>
+    <w:lsdException w:name="index 5" w:semiHidden="1" w:unhideWhenUsed="1"/>
+    <w:lsdException w:name="index 6" w:semiHidden="1" w:unhideWhenUsed="1"/>
+    <w:lsdException w:name="index 7" w:semiHidden="1" w:unhideWhenUsed="1"/>
+    <w:lsdException w:name="index 8" w:semiHidden="1" w:unhideWhenUsed="1"/>
+    <w:lsdException w:name="index 9" w:semiHidden="1" w:unhideWhenUsed="1"/>
+    <w:lsdException w:name="toc 1" w:semiHidden="1" w:uiPriority="39" w:unhideWhenUsed="1"/>
+    <w:lsdException w:name="toc 2" w:semiHidden="1" w:uiPriority="39" w:unhideWhenUsed="1"/>
+    <w:lsdException w:name="toc 3" w:semiHidden="1" w:uiPriority="39" w:unhideWhenUsed="1"/>
+    <w:lsdException w:name="toc 4" w:semiHidden="1" w:uiPriority="39" w:unhideWhenUsed="1"/>
+    <w:lsdException w:name="toc 5" w:semiHidden="1" w:uiPriority="39" w:unhideWhenUsed="1"/>
+    <w:lsdException w:name="toc 6" w:semiHidden="1" w:uiPriority="39" w:unhideWhenUsed="1"/>
+    <w:lsdException w:name="toc 7" w:semiHidden="1" w:uiPriority="39" w:unhideWhenUsed="1"/>
+    <w:lsdException w:name="toc 8" w:semiHidden="1" w:uiPriority="39" w:unhideWhenUsed="1"/>
+    <w:lsdException w:name="toc 9" w:semiHidden="1" w:uiPriority="39" w:unhideWhenUsed="1"/>
+    <w:lsdException w:name="Normal Indent" w:semiHidden="1" w:unhideWhenUsed="1"/>
+    <w:lsdException w:name="footnote text" w:semiHidden="1" w:unhideWhenUsed="1"/>
+    <w:lsdException w:name="annotation text" w:semiHidden="1" w:unhideWhenUsed="1"/>
+    <w:lsdException w:name="header" w:semiHidden="1" w:unhideWhenUsed="1"/>
+    <w:lsdException w:name="footer" w:semiHidden="1" w:unhideWhenUsed="1"/>
+    <w:lsdException w:name="index heading" w:semiHidden="1" w:unhideWhenUsed="1"/>
+    <w:lsdException w:name="caption" w:semiHidden="1" w:uiPriority="35" w:unhideWhenUsed="1" w:qFormat="1"/>
+    <w:lsdException w:name="table of figures" w:semiHidden="1" w:unhideWhenUsed="1"/>
+    <w:lsdException w:name="envelope address" w:semiHidden="1" w:unhideWhenUsed="1"/>
+    <w:lsdException w:name="envelope return" w:semiHidden="1" w:unhideWhenUsed="1"/>
+    <w:lsdException w:name="footnote reference" w:semiHidden="1" w:unhideWhenUsed="1"/>
+    <w:lsdException w:name="annotation reference" w:semiHidden="1" w:unhideWhenUsed="1"/>
+    <w:lsdException w:name="line number" w:semiHidden="1" w:unhideWhenUsed="1"/>
+    <w:lsdException w:name="page number" w:semiHidden="1" w:unhideWhenUsed="1"/>
+    <w:lsdException w:name="endnote reference" w:semiHidden="1" w:unhideWhenUsed="1"/>
+    <w:lsdException w:name="endnote text" w:semiHidden="1" w:unhideWhenUsed="1"/>
+    <w:lsdException w:name="table of authorities" w:semiHidden="1" w:unhideWhenUsed="1"/>
+    <w:lsdException w:name="macro" w:semiHidden="1" w:unhideWhenUsed="1"/>
+    <w:lsdException w:name="toa heading" w:semiHidden="1" w:unhideWhenUsed="1"/>
+    <w:lsdException w:name="List" w:semiHidden="1" w:unhideWhenUsed="1"/>
+    <w:lsdException w:name="List Bullet" w:semiHidden="1" w:unhideWhenUsed="1"/>
+    <w:lsdException w:name="List Number" w:semiHidden="1" w:unhideWhenUsed="1"/>
+    <w:lsdException w:name="List 2" w:semiHidden="1" w:unhideWhenUsed="1"/>
+    <w:lsdException w:name="List 3" w:semiHidden="1" w:unhideWhenUsed="1"/>
+    <w:lsdException w:name="List 4" w:semiHidden="1" w:unhideWhenUsed="1"/>
+    <w:lsdException w:name="List 5" w:semiHidden="1" w:unhideWhenUsed="1"/>
+    <w:lsdException w:name="List Bullet 2" w:semiHidden="1" w:unhideWhenUsed="1"/>
+    <w:lsdException w:name="List Bullet 3" w:semiHidden="1" w:unhideWhenUsed="1"/>
+    <w:lsdException w:name="List Bullet 4" w:semiHidden="1" w:unhideWhenUsed="1"/>
+    <w:lsdException w:name="List Bullet 5" w:semiHidden="1" w:unhideWhenUsed="1"/>
+    <w:lsdException w:name="List Number 2" w:semiHidden="1" w:unhideWhenUsed="1"/>
+    <w:lsdException w:name="List Number 3" w:semiHidden="1" w:unhideWhenUsed="1"/>
+    <w:lsdException w:name="List Number 4" w:semiHidden="1" w:unhideWhenUsed="1"/>
+    <w:lsdException w:name="List Number 5" w:semiHidden="1" w:unhideWhenUsed="1"/>
+    <w:lsdException w:name="Title" w:uiPriority="10" w:qFormat="1"/>
+    <w:lsdException w:name="Closing" w:semiHidden="1" w:unhideWhenUsed="1"/>
+    <w:lsdException w:name="Signature" w:semiHidden="1" w:unhideWhenUsed="1"/>
+    <w:lsdException w:name="Default Paragraph Font" w:semiHidden="1" w:uiPriority="1" w:unhideWhenUsed="1"/>
+    <w:lsdException w:name="Body Text" w:semiHidden="1" w:unhideWhenUsed="1"/>
+    <w:lsdException w:name="Body Text Indent" w:semiHidden="1" w:unhideWhenUsed="1"/>
+    <w:lsdException w:name="List Continue" w:semiHidden="1" w:unhideWhenUsed="1"/>
+    <w:lsdException w:name="List Continue 2" w:semiHidden="1" w:unhideWhenUsed="1"/>
+    <w:lsdException w:name="List Continue 3" w:semiHidden="1" w:unhideWhenUsed="1"/>
+    <w:lsdException w:name="List Continue 4" w:semiHidden="1" w:unhideWhenUsed="1"/>
+    <w:lsdException w:name="List Continue 5" w:semiHidden="1" w:unhideWhenUsed="1"/>
+    <w:lsdException w:name="Message Header" w:semiHidden="1" w:unhideWhenUsed="1"/>
+    <w:lsdException w:name="Subtitle" w:uiPriority="2" w:qFormat="1"/>
+    <w:lsdException w:name="Salutation" w:semiHidden="1" w:unhideWhenUsed="1"/>
+    <w:lsdException w:name="Date" w:semiHidden="1" w:unhideWhenUsed="1"/>
+    <w:lsdException w:name="Body Text First Indent" w:semiHidden="1" w:unhideWhenUsed="1"/>
+    <w:lsdException w:name="Body Text First Indent 2" w:semiHidden="1" w:unhideWhenUsed="1"/>
+    <w:lsdException w:name="Note Heading" w:semiHidden="1" w:unhideWhenUsed="1"/>
+    <w:lsdException w:name="Body Text 2" w:semiHidden="1" w:unhideWhenUsed="1"/>
+    <w:lsdException w:name="Body Text 3" w:semiHidden="1" w:unhideWhenUsed="1"/>
+    <w:lsdException w:name="Body Text Indent 2" w:semiHidden="1" w:unhideWhenUsed="1"/>
+    <w:lsdException w:name="Body Text Indent 3" w:semiHidden="1" w:unhideWhenUsed="1"/>
+    <w:lsdException w:name="Block Text" w:semiHidden="1" w:unhideWhenUsed="1"/>
+    <w:lsdException w:name="Hyperlink" w:semiHidden="1" w:unhideWhenUsed="1"/>
+    <w:lsdException w:name="FollowedHyperlink" w:semiHidden="1" w:unhideWhenUsed="1"/>
+    <w:lsdException w:name="Strong" w:uiPriority="22" w:qFormat="1"/>
+    <w:lsdException w:name="Emphasis" w:uiPriority="20" w:qFormat="1"/>
+    <w:lsdException w:name="Document Map" w:semiHidden="1" w:unhideWhenUsed="1"/>
+    <w:lsdException w:name="Plain Text" w:semiHidden="1" w:unhideWhenUsed="1"/>
+    <w:lsdException w:name="E-mail Signature" w:semiHidden="1" w:unhideWhenUsed="1"/>
+    <w:lsdException w:name="HTML Top of Form" w:semiHidden="1" w:unhideWhenUsed="1"/>
+    <w:lsdException w:name="HTML Bottom of Form" w:semiHidden="1" w:unhideWhenUsed="1"/>
+    <w:lsdException w:name="Normal (Web)" w:semiHidden="1" w:unhideWhenUsed="1"/>
+    <w:lsdException w:name="HTML Acronym" w:semiHidden="1" w:unhideWhenUsed="1"/>
+    <w:lsdException w:name="HTML Address" w:semiHidden="1" w:unhideWhenUsed="1"/>
+    <w:lsdException w:name="HTML Cite" w:semiHidden="1" w:unhideWhenUsed="1"/>
+    <w:lsdException w:name="HTML Code" w:semiHidden="1" w:unhideWhenUsed="1"/>
+    <w:lsdException w:name="HTML Definition" w:semiHidden="1" w:unhideWhenUsed="1"/>
+    <w:lsdException w:name="HTML Keyboard" w:semiHidden="1" w:unhideWhenUsed="1"/>
+    <w:lsdException w:name="HTML Preformatted" w:semiHidden="1" w:unhideWhenUsed="1"/>
+    <w:lsdException w:name="HTML Sample" w:semiHidden="1" w:unhideWhenUsed="1"/>
+    <w:lsdException w:name="HTML Typewriter" w:semiHidden="1" w:unhideWhenUsed="1"/>
+    <w:lsdException w:name="HTML Variable" w:semiHidden="1" w:unhideWhenUsed="1"/>
+    <w:lsdException w:name="Normal Table" w:semiHidden="1" w:unhideWhenUsed="1"/>
+    <w:lsdException w:name="annotation subject" w:semiHidden="1" w:unhideWhenUsed="1"/>
+    <w:lsdException w:name="No List" w:semiHidden="1" w:unhideWhenUsed="1"/>
+    <w:lsdException w:name="Outline List 1" w:semiHidden="1" w:unhideWhenUsed="1"/>
+    <w:lsdException w:name="Outline List 2" w:semiHidden="1" w:unhideWhenUsed="1"/>
+    <w:lsdException w:name="Outline List 3" w:semiHidden="1" w:unhideWhenUsed="1"/>
+    <w:lsdException w:name="Table Simple 1" w:semiHidden="1" w:unhideWhenUsed="1"/>
+    <w:lsdException w:name="Table Simple 2" w:semiHidden="1" w:unhideWhenUsed="1"/>
+    <w:lsdException w:name="Table Simple 3" w:semiHidden="1" w:unhideWhenUsed="1"/>
+    <w:lsdException w:name="Table Classic 1" w:semiHidden="1" w:unhideWhenUsed="1"/>
+    <w:lsdException w:name="Table Classic 2" w:semiHidden="1" w:unhideWhenUsed="1"/>
+    <w:lsdException w:name="Table Classic 3" w:semiHidden="1" w:unhideWhenUsed="1"/>
+    <w:lsdException w:name="Table Classic 4" w:semiHidden="1" w:unhideWhenUsed="1"/>
+    <w:lsdException w:name="Table Colorful 1" w:semiHidden="1" w:unhideWhenUsed="1"/>
+    <w:lsdException w:name="Table Colorful 2" w:semiHidden="1" w:unhideWhenUsed="1"/>
+    <w:lsdException w:name="Table Colorful 3" w:semiHidden="1" w:unhideWhenUsed="1"/>
+    <w:lsdException w:name="Table Columns 1" w:semiHidden="1" w:unhideWhenUsed="1"/>
+    <w:lsdException w:name="Table Columns 2" w:semiHidden="1" w:unhideWhenUsed="1"/>
+    <w:lsdException w:name="Table Columns 3" w:semiHidden="1" w:unhideWhenUsed="1"/>
+    <w:lsdException w:name="Table Columns 4" w:semiHidden="1" w:unhideWhenUsed="1"/>
+    <w:lsdException w:name="Table Columns 5" w:semiHidden="1" w:unhideWhenUsed="1"/>
+    <w:lsdException w:name="Table Grid 1" w:semiHidden="1" w:unhideWhenUsed="1"/>
+    <w:lsdException w:name="Table Grid 2" w:semiHidden="1" w:unhideWhenUsed="1"/>
+    <w:lsdException w:name="Table Grid 3" w:semiHidden="1" w:unhideWhenUsed="1"/>
+    <w:lsdException w:name="Table Grid 4" w:semiHidden="1" w:unhideWhenUsed="1"/>
+    <w:lsdException w:name="Table Grid 5" w:semiHidden="1" w:unhideWhenUsed="1"/>
+    <w:lsdException w:name="Table Grid 6" w:semiHidden="1" w:unhideWhenUsed="1"/>
+    <w:lsdException w:name="Table Grid 7" w:semiHidden="1" w:unhideWhenUsed="1"/>
+    <w:lsdException w:name="Table Grid 8" w:semiHidden="1" w:unhideWhenUsed="1"/>
+    <w:lsdException w:name="Table List 1" w:semiHidden="1" w:unhideWhenUsed="1"/>
+    <w:lsdException w:name="Table List 2" w:semiHidden="1" w:unhideWhenUsed="1"/>
+    <w:lsdException w:name="Table List 3" w:semiHidden="1" w:unhideWhenUsed="1"/>
+    <w:lsdException w:name="Table List 4" w:semiHidden="1" w:unhideWhenUsed="1"/>
+    <w:lsdException w:name="Table List 5" w:semiHidden="1" w:unhideWhenUsed="1"/>
+    <w:lsdException w:name="Table List 6" w:semiHidden="1" w:unhideWhenUsed="1"/>
+    <w:lsdException w:name="Table List 7" w:semiHidden="1" w:unhideWhenUsed="1"/>
+    <w:lsdException w:name="Table List 8" w:semiHidden="1" w:unhideWhenUsed="1"/>
+    <w:lsdException w:name="Table 3D effects 1" w:semiHidden="1" w:unhideWhenUsed="1"/>
+    <w:lsdException w:name="Table 3D effects 2" w:semiHidden="1" w:unhideWhenUsed="1"/>
+    <w:lsdException w:name="Table 3D effects 3" w:semiHidden="1" w:unhideWhenUsed="1"/>
+    <w:lsdException w:name="Table Contemporary" w:semiHidden="1" w:unhideWhenUsed="1"/>
+    <w:lsdException w:name="Table Elegant" w:semiHidden="1" w:unhideWhenUsed="1"/>
+    <w:lsdException w:name="Table Professional" w:semiHidden="1" w:unhideWhenUsed="1"/>
+    <w:lsdException w:name="Table Subtle 1" w:semiHidden="1" w:unhideWhenUsed="1"/>
+    <w:lsdException w:name="Table Subtle 2" w:semiHidden="1" w:unhideWhenUsed="1"/>
+    <w:lsdException w:name="Table Web 1" w:semiHidden="1" w:unhideWhenUsed="1"/>
+    <w:lsdException w:name="Table Web 2" w:semiHidden="1" w:unhideWhenUsed="1"/>
+    <w:lsdException w:name="Table Web 3" w:semiHidden="1" w:unhideWhenUsed="1"/>
+    <w:lsdException w:name="Balloon Text" w:semiHidden="1" w:unhideWhenUsed="1"/>
+    <w:lsdException w:name="Table Grid" w:uiPriority="39"/>
+    <w:lsdException w:name="Table Theme" w:semiHidden="1" w:unhideWhenUsed="1"/>
+    <w:lsdException w:name="Placeholder Text" w:semiHidden="1"/>
+    <w:lsdException w:name="No Spacing" w:uiPriority="1" w:qFormat="1"/>
+    <w:lsdException w:name="Light Shading" w:uiPriority="60"/>
+    <w:lsdException w:name="Light List" w:uiPriority="61"/>
+    <w:lsdException w:name="Light Grid" w:uiPriority="62"/>
+    <w:lsdException w:name="Medium Shading 1" w:uiPriority="63"/>
+    <w:lsdException w:name="Medium Shading 2" w:uiPriority="64"/>
+    <w:lsdException w:name="Medium List 1" w:uiPriority="65"/>
+    <w:lsdException w:name="Medium List 2" w:uiPriority="66"/>
+    <w:lsdException w:name="Medium Grid 1" w:uiPriority="67"/>
+    <w:lsdException w:name="Medium Grid 2" w:uiPriority="68"/>
+    <w:lsdException w:name="Medium Grid 3" w:uiPriority="69"/>
+    <w:lsdException w:name="Dark List" w:uiPriority="70"/>
+    <w:lsdException w:name="Colorful Shading" w:uiPriority="71"/>
+    <w:lsdException w:name="Colorful List" w:uiPriority="72"/>
+    <w:lsdException w:name="Colorful Grid" w:uiPriority="73"/>
+    <w:lsdException w:name="Light Shading Accent 1" w:uiPriority="60"/>
+    <w:lsdException w:name="Light List Accent 1" w:uiPriority="61"/>
+    <w:lsdException w:name="Light Grid Accent 1" w:uiPriority="62"/>
+    <w:lsdException w:name="Medium Shading 1 Accent 1" w:uiPriority="63"/>
+    <w:lsdException w:name="Medium Shading 2 Accent 1" w:uiPriority="64"/>
+    <w:lsdException w:name="Medium List 1 Accent 1" w:uiPriority="65"/>
+    <w:lsdException w:name="Revision" w:semiHidden="1"/>
+    <w:lsdException w:name="List Paragraph" w:uiPriority="34" w:qFormat="1"/>
+    <w:lsdException w:name="Quote" w:uiPriority="29" w:qFormat="1"/>
+    <w:lsdException w:name="Intense Quote" w:uiPriority="30" w:qFormat="1"/>
+    <w:lsdException w:name="Medium List 2 Accent 1" w:uiPriority="66"/>
+    <w:lsdException w:name="Medium Grid 1 Accent 1" w:uiPriority="67"/>
+    <w:lsdException w:name="Medium Grid 2 Accent 1" w:uiPriority="68"/>
+    <w:lsdException w:name="Medium Grid 3 Accent 1" w:uiPriority="69"/>
+    <w:lsdException w:name="Dark List Accent 1" w:uiPriority="70"/>
+    <w:lsdException w:name="Colorful Shading Accent 1" w:uiPriority="71"/>
+    <w:lsdException w:name="Colorful List Accent 1" w:uiPriority="72"/>
+    <w:lsdException w:name="Colorful Grid Accent 1" w:uiPriority="73"/>
+    <w:lsdException w:name="Light Shading Accent 2" w:uiPriority="60"/>
+    <w:lsdException w:name="Light List Accent 2" w:uiPriority="61"/>
+    <w:lsdException w:name="Light Grid Accent 2" w:uiPriority="62"/>
+    <w:lsdException w:name="Medium Shading 1 Accent 2" w:uiPriority="63"/>
+    <w:lsdException w:name="Medium Shading 2 Accent 2" w:uiPriority="64"/>
+    <w:lsdException w:name="Medium List 1 Accent 2" w:uiPriority="65"/>
+    <w:lsdException w:name="Medium List 2 Accent 2" w:uiPriority="66"/>
+    <w:lsdException w:name="Medium Grid 1 Accent 2" w:uiPriority="67"/>
+    <w:lsdException w:name="Medium Grid 2 Accent 2" w:uiPriority="68"/>
+    <w:lsdException w:name="Medium Grid 3 Accent 2" w:uiPriority="69"/>
+    <w:lsdException w:name="Dark List Accent 2" w:uiPriority="70"/>
+    <w:lsdException w:name="Colorful Shading Accent 2" w:uiPriority="71"/>
+    <w:lsdException w:name="Colorful List Accent 2" w:uiPriority="72"/>
+    <w:lsdException w:name="Colorful Grid Accent 2" w:uiPriority="73"/>
+    <w:lsdException w:name="Light Shading Accent 3" w:uiPriority="60"/>
+    <w:lsdException w:name="Light List Accent 3" w:uiPriority="61"/>
+    <w:lsdException w:name="Light Grid Accent 3" w:uiPriority="62"/>
+    <w:lsdException w:name="Medium Shading 1 Accent 3" w:uiPriority="63"/>
+    <w:lsdException w:name="Medium Shading 2 Accent 3" w:uiPriority="64"/>
+    <w:lsdException w:name="Medium List 1 Accent 3" w:uiPriority="65"/>
+    <w:lsdException w:name="Medium List 2 Accent 3" w:uiPriority="66"/>
+    <w:lsdException w:name="Medium Grid 1 Accent 3" w:uiPriority="67"/>
+    <w:lsdException w:name="Medium Grid 2 Accent 3" w:uiPriority="68"/>
+    <w:lsdException w:name="Medium Grid 3 Accent 3" w:uiPriority="69"/>
+    <w:lsdException w:name="Dark List Accent 3" w:uiPriority="70"/>
+    <w:lsdException w:name="Colorful Shading Accent 3" w:uiPriority="71"/>
+    <w:lsdException w:name="Colorful List Accent 3" w:uiPriority="72"/>
+    <w:lsdException w:name="Colorful Grid Accent 3" w:uiPriority="73"/>
+    <w:lsdException w:name="Light Shading Accent 4" w:uiPriority="60"/>
+    <w:lsdException w:name="Light List Accent 4" w:uiPriority="61"/>
+    <w:lsdException w:name="Light Grid Accent 4" w:uiPriority="62"/>
+    <w:lsdException w:name="Medium Shading 1 Accent 4" w:uiPriority="63"/>
+    <w:lsdException w:name="Medium Shading 2 Accent 4" w:uiPriority="64"/>
+    <w:lsdException w:name="Medium List 1 Accent 4" w:uiPriority="65"/>
+    <w:lsdException w:name="Medium List 2 Accent 4" w:uiPriority="66"/>
+    <w:lsdException w:name="Medium Grid 1 Accent 4" w:uiPriority="67"/>
+    <w:lsdException w:name="Medium Grid 2 Accent 4" w:uiPriority="68"/>
+    <w:lsdException w:name="Medium Grid 3 Accent 4" w:uiPriority="69"/>
+    <w:lsdException w:name="Dark List Accent 4" w:uiPriority="70"/>
+    <w:lsdException w:name="Colorful Shading Accent 4" w:uiPriority="71"/>
+    <w:lsdException w:name="Colorful List Accent 4" w:uiPriority="72"/>
+    <w:lsdException w:name="Colorful Grid Accent 4" w:uiPriority="73"/>
+    <w:lsdException w:name="Light Shading Accent 5" w:uiPriority="60"/>
+    <w:lsdException w:name="Light List Accent 5" w:uiPriority="61"/>
+    <w:lsdException w:name="Light Grid Accent 5" w:uiPriority="62"/>
+    <w:lsdException w:name="Medium Shading 1 Accent 5" w:uiPriority="63"/>
+    <w:lsdException w:name="Medium Shading 2 Accent 5" w:uiPriority="64"/>
+    <w:lsdException w:name="Medium List 1 Accent 5" w:uiPriority="65"/>
+    <w:lsdException w:name="Medium List 2 Accent 5" w:uiPriority="66"/>
+    <w:lsdException w:name="Medium Grid 1 Accent 5" w:uiPriority="67"/>
+    <w:lsdException w:name="Medium Grid 2 Accent 5" w:uiPriority="68"/>
+    <w:lsdException w:name="Medium Grid 3 Accent 5" w:uiPriority="69"/>
+    <w:lsdException w:name="Dark List Accent 5" w:uiPriority="70"/>
+    <w:lsdException w:name="Colorful Shading Accent 5" w:uiPriority="71"/>
+    <w:lsdException w:name="Colorful List Accent 5" w:uiPriority="72"/>
+    <w:lsdException w:name="Colorful Grid Accent 5" w:uiPriority="73"/>
+    <w:lsdException w:name="Light Shading Accent 6" w:uiPriority="60"/>
+    <w:lsdException w:name="Light List Accent 6" w:uiPriority="61"/>
+    <w:lsdException w:name="Light Grid Accent 6" w:uiPriority="62"/>
+    <w:lsdException w:name="Medium Shading 1 Accent 6" w:uiPriority="63"/>
+    <w:lsdException w:name="Medium Shading 2 Accent 6" w:uiPriority="64"/>
+    <w:lsdException w:name="Medium List 1 Accent 6" w:uiPriority="65"/>
+    <w:lsdException w:name="Medium List 2 Accent 6" w:uiPriority="66"/>
+    <w:lsdException w:name="Medium Grid 1 Accent 6" w:uiPriority="67"/>
+    <w:lsdException w:name="Medium Grid 2 Accent 6" w:uiPriority="68"/>
+    <w:lsdException w:name="Medium Grid 3 Accent 6" w:uiPriority="69"/>
+    <w:lsdException w:name="Dark List Accent 6" w:uiPriority="70"/>
+    <w:lsdException w:name="Colorful Shading Accent 6" w:uiPriority="71"/>
+    <w:lsdException w:name="Colorful List Accent 6" w:uiPriority="72"/>
+    <w:lsdException w:name="Colorful Grid Accent 6" w:uiPriority="73"/>
+    <w:lsdException w:name="Subtle Emphasis" w:uiPriority="19" w:qFormat="1"/>
+    <w:lsdException w:name="Intense Emphasis" w:uiPriority="21" w:qFormat="1"/>
+    <w:lsdException w:name="Subtle Reference" w:uiPriority="31" w:qFormat="1"/>
+    <w:lsdException w:name="Intense Reference" w:uiPriority="32" w:qFormat="1"/>
+    <w:lsdException w:name="Book Title" w:uiPriority="33" w:qFormat="1"/>
+    <w:lsdException w:name="Bibliography" w:semiHidden="1" w:uiPriority="37" w:unhideWhenUsed="1"/>
+    <w:lsdException w:name="TOC Heading" w:semiHidden="1" w:uiPriority="39" w:unhideWhenUsed="1" w:qFormat="1"/>
+    <w:lsdException w:name="Plain Table 1" w:uiPriority="41"/>
+    <w:lsdException w:name="Plain Table 2" w:uiPriority="42"/>
+    <w:lsdException w:name="Plain Table 3" w:uiPriority="43"/>
+    <w:lsdException w:name="Plain Table 4" w:uiPriority="44"/>
+    <w:lsdException w:name="Plain Table 5" w:uiPriority="45"/>
+    <w:lsdException w:name="Grid Table Light" w:uiPriority="40"/>
+    <w:lsdException w:name="Grid Table 1 Light" w:uiPriority="46"/>
+    <w:lsdException w:name="Grid Table 2" w:uiPriority="47"/>
+    <w:lsdException w:name="Grid Table 3" w:uiPriority="48"/>
+    <w:lsdException w:name="Grid Table 4" w:uiPriority="49"/>
+    <w:lsdException w:name="Grid Table 5 Dark" w:uiPriority="50"/>
+    <w:lsdException w:name="Grid Table 6 Colorful" w:uiPriority="51"/>
+    <w:lsdException w:name="Grid Table 7 Colorful" w:uiPriority="52"/>
+    <w:lsdException w:name="Grid Table 1 Light Accent 1" w:uiPriority="46"/>
+    <w:lsdException w:name="Grid Table 2 Accent 1" w:uiPriority="47"/>
+    <w:lsdException w:name="Grid Table 3 Accent 1" w:uiPriority="48"/>
+    <w:lsdException w:name="Grid Table 4 Accent 1" w:uiPriority="49"/>
+    <w:lsdException w:name="Grid Table 5 Dark Accent 1" w:uiPriority="50"/>
+    <w:lsdException w:name="Grid Table 6 Colorful Accent 1" w:uiPriority="51"/>
+    <w:lsdException w:name="Grid Table 7 Colorful Accent 1" w:uiPriority="52"/>
+    <w:lsdException w:name="Grid Table 1 Light Accent 2" w:uiPriority="46"/>
+    <w:lsdException w:name="Grid Table 2 Accent 2" w:uiPriority="47"/>
+    <w:lsdException w:name="Grid Table 3 Accent 2" w:uiPriority="48"/>
+    <w:lsdException w:name="Grid Table 4 Accent 2" w:uiPriority="49"/>
+    <w:lsdException w:name="Grid Table 5 Dark Accent 2" w:uiPriority="50"/>
+    <w:lsdException w:name="Grid Table 6 Colorful Accent 2" w:uiPriority="51"/>
+    <w:lsdException w:name="Grid Table 7 Colorful Accent 2" w:uiPriority="52"/>
+    <w:lsdException w:name="Grid Table 1 Light Accent 3" w:uiPriority="46"/>
+    <w:lsdException w:name="Grid Table 2 Accent 3" w:uiPriority="47"/>
+    <w:lsdException w:name="Grid Table 3 Accent 3" w:uiPriority="48"/>
+    <w:lsdException w:name="Grid Table 4 Accent 3" w:uiPriority="49"/>
+    <w:lsdException w:name="Grid Table 5 Dark Accent 3" w:uiPriority="50"/>
+    <w:lsdException w:name="Grid Table 6 Colorful Accent 3" w:uiPriority="51"/>
+    <w:lsdException w:name="Grid Table 7 Colorful Accent 3" w:uiPriority="52"/>
+    <w:lsdException w:name="Grid Table 1 Light Accent 4" w:uiPriority="46"/>
+    <w:lsdException w:name="Grid Table 2 Accent 4" w:uiPriority="47"/>
+    <w:lsdException w:name="Grid Table 3 Accent 4" w:uiPriority="48"/>
+    <w:lsdException w:name="Grid Table 4 Accent 4" w:uiPriority="49"/>
+    <w:lsdException w:name="Grid Table 5 Dark Accent 4" w:uiPriority="50"/>
+    <w:lsdException w:name="Grid Table 6 Colorful Accent 4" w:uiPriority="51"/>
+    <w:lsdException w:name="Grid Table 7 Colorful Accent 4" w:uiPriority="52"/>
+    <w:lsdException w:name="Grid Table 1 Light Accent 5" w:uiPriority="46"/>
+    <w:lsdException w:name="Grid Table 2 Accent 5" w:uiPriority="47"/>
+    <w:lsdException w:name="Grid Table 3 Accent 5" w:uiPriority="48"/>
+    <w:lsdException w:name="Grid Table 4 Accent 5" w:uiPriority="49"/>
+    <w:lsdException w:name="Grid Table 5 Dark Accent 5" w:uiPriority="50"/>
+    <w:lsdException w:name="Grid Table 6 Colorful Accent 5" w:uiPriority="51"/>
+    <w:lsdException w:name="Grid Table 7 Colorful Accent 5" w:uiPriority="52"/>
+    <w:lsdException w:name="Grid Table 1 Light Accent 6" w:uiPriority="46"/>
+    <w:lsdException w:name="Grid Table 2 Accent 6" w:uiPriority="47"/>
+    <w:lsdException w:name="Grid Table 3 Accent 6" w:uiPriority="48"/>
+    <w:lsdException w:name="Grid Table 4 Accent 6" w:uiPriority="49"/>
+    <w:lsdException w:name="Grid Table 5 Dark Accent 6" w:uiPriority="50"/>
+    <w:lsdException w:name="Grid Table 6 Colorful Accent 6" w:uiPriority="51"/>
+    <w:lsdException w:name="Grid Table 7 Colorful Accent 6" w:uiPriority="52"/>
+    <w:lsdException w:name="List Table 1 Light" w:uiPriority="46"/>
+    <w:lsdException w:name="List Table 2" w:uiPriority="47"/>
+    <w:lsdException w:name="List Table 3" w:uiPriority="48"/>
+    <w:lsdException w:name="List Table 4" w:uiPriority="49"/>
+    <w:lsdException w:name="List Table 5 Dark" w:uiPriority="50"/>
+    <w:lsdException w:name="List Table 6 Colorful" w:uiPriority="51"/>
+    <w:lsdException w:name="List Table 7 Colorful" w:uiPriority="52"/>
+    <w:lsdException w:name="List Table 1 Light Accent 1" w:uiPriority="46"/>
+    <w:lsdException w:name="List Table 2 Accent 1" w:uiPriority="47"/>
+    <w:lsdException w:name="List Table 3 Accent 1" w:uiPriority="48"/>
+    <w:lsdException w:name="List Table 4 Accent 1" w:uiPriority="49"/>
+    <w:lsdException w:name="List Table 5 Dark Accent 1" w:uiPriority="50"/>
+    <w:lsdException w:name="List Table 6 Colorful Accent 1" w:uiPriority="51"/>
+    <w:lsdException w:name="List Table 7 Colorful Accent 1" w:uiPriority="52"/>
+    <w:lsdException w:name="List Table 1 Light Accent 2" w:uiPriority="46"/>
+    <w:lsdException w:name="List Table 2 Accent 2" w:uiPriority="47"/>
+    <w:lsdException w:name="List Table 3 Accent 2" w:uiPriority="48"/>
+    <w:lsdException w:name="List Table 4 Accent 2" w:uiPriority="49"/>
+    <w:lsdException w:name="List Table 5 Dark Accent 2" w:uiPriority="50"/>
+    <w:lsdException w:name="List Table 6 Colorful Accent 2" w:uiPriority="51"/>
+    <w:lsdException w:name="List Table 7 Colorful Accent 2" w:uiPriority="52"/>
+    <w:lsdException w:name="List Table 1 Light Accent 3" w:uiPriority="46"/>
+    <w:lsdException w:name="List Table 2 Accent 3" w:uiPriority="47"/>
+    <w:lsdException w:name="List Table 3 Accent 3" w:uiPriority="48"/>
+    <w:lsdException w:name="List Table 4 Accent 3" w:uiPriority="49"/>
+    <w:lsdException w:name="List Table 5 Dark Accent 3" w:uiPriority="50"/>
+    <w:lsdException w:name="List Table 6 Colorful Accent 3" w:uiPriority="51"/>
+    <w:lsdException w:name="List Table 7 Colorful Accent 3" w:uiPriority="52"/>
+    <w:lsdException w:name="List Table 1 Light Accent 4" w:uiPriority="46"/>
+    <w:lsdException w:name="List Table 2 Accent 4" w:uiPriority="47"/>
+    <w:lsdException w:name="List Table 3 Accent 4" w:uiPriority="48"/>
+    <w:lsdException w:name="List Table 4 Accent 4" w:uiPriority="49"/>
+    <w:lsdException w:name="List Table 5 Dark Accent 4" w:uiPriority="50"/>
+    <w:lsdException w:name="List Table 6 Colorful Accent 4" w:uiPriority="51"/>
+    <w:lsdException w:name="List Table 7 Colorful Accent 4" w:uiPriority="52"/>
+    <w:lsdException w:name="List Table 1 Light Accent 5" w:uiPriority="46"/>
+    <w:lsdException w:name="List Table 2 Accent 5" w:uiPriority="47"/>
+    <w:lsdException w:name="List Table 3 Accent 5" w:uiPriority="48"/>
+    <w:lsdException w:name="List Table 4 Accent 5" w:uiPriority="49"/>
+    <w:lsdException w:name="List Table 5 Dark Accent 5" w:uiPriority="50"/>
+    <w:lsdException w:name="List Table 6 Colorful Accent 5" w:uiPriority="51"/>
+    <w:lsdException w:name="List Table 7 Colorful Accent 5" w:uiPriority="52"/>
+    <w:lsdException w:name="List Table 1 Light Accent 6" w:uiPriority="46"/>
+    <w:lsdException w:name="List Table 2 Accent 6" w:uiPriority="47"/>
+    <w:lsdException w:name="List Table 3 Accent 6" w:uiPriority="48"/>
+    <w:lsdException w:name="List Table 4 Accent 6" w:uiPriority="49"/>
+    <w:lsdException w:name="List Table 5 Dark Accent 6" w:uiPriority="50"/>
+    <w:lsdException w:name="List Table 6 Colorful Accent 6" w:uiPriority="51"/>
+    <w:lsdException w:name="List Table 7 Colorful Accent 6" w:uiPriority="52"/>
+    <w:lsdException w:name="Mention" w:semiHidden="1" w:unhideWhenUsed="1"/>
+    <w:lsdException w:name="Smart Hyperlink" w:semiHidden="1" w:unhideWhenUsed="1"/>
+    <w:lsdException w:name="Hashtag" w:semiHidden="1" w:unhideWhenUsed="1"/>
+    <w:lsdException w:name="Unresolved Mention" w:semiHidden="1" w:unhideWhenUsed="1"/>
+    <w:lsdException w:name="Smart Link" w:semiHidden="1" w:unhideWhenUsed="1"/>
   </w:latentStyles>
   <w:style w:type="paragraph" w:default="1" w:styleId="Normal">
     <w:name w:val="Normal"/>
@@ -1962,7 +2468,6 @@
     <w:uiPriority w:val="99"/>
     <w:semiHidden/>
     <w:unhideWhenUsed/>
-    <w:qFormat/>
     <w:tblPr>
       <w:tblInd w:w="0" w:type="dxa"/>
       <w:tblCellMar>
@@ -1992,7 +2497,7 @@
     </w:pPr>
     <w:rPr>
       <w:caps/>
-      <w:color w:val="1F497D" w:themeColor="text2"/>
+      <w:color w:val="44546A" w:themeColor="text2"/>
       <w:spacing w:val="20"/>
       <w:kern w:val="0"/>
       <w:sz w:val="32"/>
@@ -2007,7 +2512,7 @@
     <w:rsid w:val="00F5667F"/>
     <w:rPr>
       <w:caps/>
-      <w:color w:val="1F497D" w:themeColor="text2"/>
+      <w:color w:val="44546A" w:themeColor="text2"/>
       <w:spacing w:val="20"/>
       <w:kern w:val="0"/>
       <w:sz w:val="32"/>
@@ -2026,31 +2531,11 @@
     <w:name w:val="17386A365DF843B0807A477BF2CEAD24"/>
     <w:rsid w:val="00F5667F"/>
   </w:style>
-  <w:style w:type="paragraph" w:customStyle="1" w:styleId="A25F23615FC8499484BB7E97D265CE86">
-    <w:name w:val="A25F23615FC8499484BB7E97D265CE86"/>
-    <w:rsid w:val="00F5667F"/>
-  </w:style>
-  <w:style w:type="paragraph" w:customStyle="1" w:styleId="0AF0CC5D25B444B2ABCAAF2CD1A570EF">
-    <w:name w:val="0AF0CC5D25B444B2ABCAAF2CD1A570EF"/>
-    <w:rsid w:val="00F5667F"/>
-  </w:style>
-  <w:style w:type="paragraph" w:customStyle="1" w:styleId="E73665A7FA084120AB391D399A96AF56">
-    <w:name w:val="E73665A7FA084120AB391D399A96AF56"/>
-    <w:rsid w:val="00F5667F"/>
-  </w:style>
-  <w:style w:type="paragraph" w:customStyle="1" w:styleId="47535B2342B54750AC2F43AC1598EE26">
-    <w:name w:val="47535B2342B54750AC2F43AC1598EE26"/>
-    <w:rsid w:val="00F5667F"/>
-  </w:style>
-  <w:style w:type="paragraph" w:customStyle="1" w:styleId="197AF8810FE747BF89880EE0043B9E7F">
-    <w:name w:val="197AF8810FE747BF89880EE0043B9E7F"/>
-    <w:rsid w:val="00F5667F"/>
-  </w:style>
 </w:styles>
 </file>
 
 <file path=word/glossary/webSettings.xml><?xml version="1.0" encoding="utf-8"?>
-<w:webSettings xmlns:r="http://schemas.openxmlformats.org/officeDocument/2006/relationships" xmlns:w="http://schemas.openxmlformats.org/wordprocessingml/2006/main">
+<w:webSettings xmlns:mc="http://schemas.openxmlformats.org/markup-compatibility/2006" xmlns:r="http://schemas.openxmlformats.org/officeDocument/2006/relationships" xmlns:w="http://schemas.openxmlformats.org/wordprocessingml/2006/main" xmlns:w14="http://schemas.microsoft.com/office/word/2010/wordml" xmlns:w15="http://schemas.microsoft.com/office/word/2012/wordml" xmlns:w16cex="http://schemas.microsoft.com/office/word/2018/wordml/cex" xmlns:w16cid="http://schemas.microsoft.com/office/word/2016/wordml/cid" xmlns:w16="http://schemas.microsoft.com/office/word/2018/wordml" xmlns:w16sdtdh="http://schemas.microsoft.com/office/word/2020/wordml/sdtdatahash" xmlns:w16se="http://schemas.microsoft.com/office/word/2015/wordml/symex" mc:Ignorable="w14 w15 w16se w16cid w16 w16cex w16sdtdh">
   <w:optimizeForBrowser/>
   <w:allowPNG/>
 </w:webSettings>

</xml_diff>